<commit_message>
WIP: update project postmortem
</commit_message>
<xml_diff>
--- a/PostMortems/Project Postmortem - Alpeche Pancha.docx
+++ b/PostMortems/Project Postmortem - Alpeche Pancha.docx
@@ -1,10 +1,10 @@
 
 <file path=word/document.xml><?xml version="1.0" encoding="utf-8"?>
-<w:document xmlns:ve="http://schemas.openxmlformats.org/markup-compatibility/2006" xmlns:o="urn:schemas-microsoft-com:office:office" xmlns:r="http://schemas.openxmlformats.org/officeDocument/2006/relationships" xmlns:m="http://schemas.openxmlformats.org/officeDocument/2006/math" xmlns:v="urn:schemas-microsoft-com:vml" xmlns:wp="http://schemas.openxmlformats.org/drawingml/2006/wordprocessingDrawing" xmlns:w10="urn:schemas-microsoft-com:office:word" xmlns:w="http://schemas.openxmlformats.org/wordprocessingml/2006/main" xmlns:wne="http://schemas.microsoft.com/office/word/2006/wordml">
+<w:document xmlns:wpc="http://schemas.microsoft.com/office/word/2010/wordprocessingCanvas" xmlns:cx="http://schemas.microsoft.com/office/drawing/2014/chartex" xmlns:cx1="http://schemas.microsoft.com/office/drawing/2015/9/8/chartex" xmlns:cx2="http://schemas.microsoft.com/office/drawing/2015/10/21/chartex" xmlns:cx3="http://schemas.microsoft.com/office/drawing/2016/5/9/chartex" xmlns:cx4="http://schemas.microsoft.com/office/drawing/2016/5/10/chartex" xmlns:cx5="http://schemas.microsoft.com/office/drawing/2016/5/11/chartex" xmlns:cx6="http://schemas.microsoft.com/office/drawing/2016/5/12/chartex" xmlns:cx7="http://schemas.microsoft.com/office/drawing/2016/5/13/chartex" xmlns:cx8="http://schemas.microsoft.com/office/drawing/2016/5/14/chartex" xmlns:mc="http://schemas.openxmlformats.org/markup-compatibility/2006" xmlns:aink="http://schemas.microsoft.com/office/drawing/2016/ink" xmlns:am3d="http://schemas.microsoft.com/office/drawing/2017/model3d" xmlns:o="urn:schemas-microsoft-com:office:office" xmlns:r="http://schemas.openxmlformats.org/officeDocument/2006/relationships" xmlns:m="http://schemas.openxmlformats.org/officeDocument/2006/math" xmlns:v="urn:schemas-microsoft-com:vml" xmlns:wp14="http://schemas.microsoft.com/office/word/2010/wordprocessingDrawing" xmlns:wp="http://schemas.openxmlformats.org/drawingml/2006/wordprocessingDrawing" xmlns:w10="urn:schemas-microsoft-com:office:word" xmlns:w="http://schemas.openxmlformats.org/wordprocessingml/2006/main" xmlns:w14="http://schemas.microsoft.com/office/word/2010/wordml" xmlns:w15="http://schemas.microsoft.com/office/word/2012/wordml" xmlns:w16cid="http://schemas.microsoft.com/office/word/2016/wordml/cid" xmlns:w16se="http://schemas.microsoft.com/office/word/2015/wordml/symex" xmlns:wpg="http://schemas.microsoft.com/office/word/2010/wordprocessingGroup" xmlns:wpi="http://schemas.microsoft.com/office/word/2010/wordprocessingInk" xmlns:wne="http://schemas.microsoft.com/office/word/2006/wordml" xmlns:wps="http://schemas.microsoft.com/office/word/2010/wordprocessingShape" mc:Ignorable="w14 w15 w16se w16cid wp14">
   <w:body>
     <w:p>
       <w:pPr>
-        <w:pStyle w:val="normal0"/>
+        <w:pStyle w:val="Normal1"/>
         <w:rPr>
           <w:b/>
         </w:rPr>
@@ -37,7 +37,7 @@
     </w:p>
     <w:p>
       <w:pPr>
-        <w:pStyle w:val="normal0"/>
+        <w:pStyle w:val="Normal1"/>
       </w:pPr>
       <w:r>
         <w:t>Once you have made your final presentation</w:t>
@@ -51,7 +51,7 @@
     </w:p>
     <w:p>
       <w:pPr>
-        <w:pStyle w:val="normal0"/>
+        <w:pStyle w:val="Normal1"/>
         <w:numPr>
           <w:ilvl w:val="0"/>
           <w:numId w:val="1"/>
@@ -75,7 +75,7 @@
     </w:p>
     <w:p>
       <w:pPr>
-        <w:pStyle w:val="normal0"/>
+        <w:pStyle w:val="Normal1"/>
         <w:numPr>
           <w:ilvl w:val="0"/>
           <w:numId w:val="1"/>
@@ -100,19 +100,42 @@
           <w:b/>
           <w:color w:val="000000"/>
         </w:rPr>
-        <w:t>USING THE TEMPLATE PROVIDED BELOW</w:t>
-      </w:r>
-      <w:r>
-        <w:rPr>
-          <w:color w:val="000000"/>
-        </w:rPr>
-        <w:t xml:space="preserve">.  PLEASE REMEMBER THAT THE MORE DETAIL YOU ADD TO THIS COMPONENT THE EASIER IT IS FOR US TO JUDGE YOUR WORK. SO AVOID SINGLE LINES OF TEXT. </w:t>
-      </w:r>
+        <w:t>USIN</w:t>
+      </w:r>
+      <w:bookmarkStart w:id="0" w:name="_GoBack"/>
+      <w:bookmarkEnd w:id="0"/>
       <w:r>
         <w:rPr>
           <w:b/>
           <w:color w:val="000000"/>
         </w:rPr>
+        <w:t>G THE TEMPLATE PROVIDED BELOW</w:t>
+      </w:r>
+      <w:r>
+        <w:rPr>
+          <w:color w:val="000000"/>
+        </w:rPr>
+        <w:t xml:space="preserve">.  PLEASE REMEMBER THAT THE MORE DETAIL YOU ADD TO THIS COMPONENT THE EASIER IT IS FOR US TO JUDGE YOUR WORK. </w:t>
+      </w:r>
+      <w:proofErr w:type="gramStart"/>
+      <w:r>
+        <w:rPr>
+          <w:color w:val="000000"/>
+        </w:rPr>
+        <w:t>SO</w:t>
+      </w:r>
+      <w:proofErr w:type="gramEnd"/>
+      <w:r>
+        <w:rPr>
+          <w:color w:val="000000"/>
+        </w:rPr>
+        <w:t xml:space="preserve"> AVOID SINGLE LINES OF TEXT. </w:t>
+      </w:r>
+      <w:r>
+        <w:rPr>
+          <w:b/>
+          <w:color w:val="000000"/>
+        </w:rPr>
         <w:t>EXPLAIN WHAT YOU MEAN</w:t>
       </w:r>
       <w:r>
@@ -124,7 +147,7 @@
     </w:p>
     <w:p>
       <w:pPr>
-        <w:pStyle w:val="normal0"/>
+        <w:pStyle w:val="Normal1"/>
         <w:pBdr>
           <w:top w:val="nil"/>
           <w:left w:val="nil"/>
@@ -149,7 +172,7 @@
           <w:insideV w:val="single" w:sz="4" w:space="0" w:color="000000"/>
         </w:tblBorders>
         <w:tblLayout w:type="fixed"/>
-        <w:tblLook w:val="0400"/>
+        <w:tblLook w:val="0400" w:firstRow="0" w:lastRow="0" w:firstColumn="0" w:lastColumn="0" w:noHBand="0" w:noVBand="1"/>
       </w:tblPr>
       <w:tblGrid>
         <w:gridCol w:w="2988"/>
@@ -162,7 +185,7 @@
           </w:tcPr>
           <w:p>
             <w:pPr>
-              <w:pStyle w:val="normal0"/>
+              <w:pStyle w:val="Normal1"/>
               <w:rPr>
                 <w:b/>
               </w:rPr>
@@ -181,8 +204,21 @@
           </w:tcPr>
           <w:p>
             <w:pPr>
-              <w:pStyle w:val="normal0"/>
-            </w:pPr>
+              <w:pStyle w:val="Normal1"/>
+            </w:pPr>
+            <w:proofErr w:type="spellStart"/>
+            <w:r>
+              <w:t>Alpeche</w:t>
+            </w:r>
+            <w:proofErr w:type="spellEnd"/>
+            <w:r>
+              <w:t xml:space="preserve"> </w:t>
+            </w:r>
+            <w:proofErr w:type="spellStart"/>
+            <w:r>
+              <w:t>Pancha</w:t>
+            </w:r>
+            <w:proofErr w:type="spellEnd"/>
           </w:p>
         </w:tc>
       </w:tr>
@@ -193,7 +229,7 @@
           </w:tcPr>
           <w:p>
             <w:pPr>
-              <w:pStyle w:val="normal0"/>
+              <w:pStyle w:val="Normal1"/>
               <w:rPr>
                 <w:b/>
               </w:rPr>
@@ -212,8 +248,19 @@
           </w:tcPr>
           <w:p>
             <w:pPr>
-              <w:pStyle w:val="normal0"/>
-            </w:pPr>
+              <w:pStyle w:val="Normal1"/>
+            </w:pPr>
+            <w:r>
+              <w:t xml:space="preserve">End </w:t>
+            </w:r>
+            <w:proofErr w:type="gramStart"/>
+            <w:r>
+              <w:t>Of</w:t>
+            </w:r>
+            <w:proofErr w:type="gramEnd"/>
+            <w:r>
+              <w:t xml:space="preserve"> The Line</w:t>
+            </w:r>
           </w:p>
         </w:tc>
       </w:tr>
@@ -224,7 +271,7 @@
           </w:tcPr>
           <w:p>
             <w:pPr>
-              <w:pStyle w:val="normal0"/>
+              <w:pStyle w:val="Normal1"/>
             </w:pPr>
             <w:r>
               <w:t>What do you think went well on the project?</w:t>
@@ -237,7 +284,7 @@
           </w:tcPr>
           <w:p>
             <w:pPr>
-              <w:pStyle w:val="normal0"/>
+              <w:pStyle w:val="Normal1"/>
             </w:pPr>
           </w:p>
         </w:tc>
@@ -249,7 +296,7 @@
           </w:tcPr>
           <w:p>
             <w:pPr>
-              <w:pStyle w:val="normal0"/>
+              <w:pStyle w:val="Normal1"/>
             </w:pPr>
             <w:r>
               <w:t>What do you think needed improvement on the project?</w:t>
@@ -262,7 +309,7 @@
           </w:tcPr>
           <w:p>
             <w:pPr>
-              <w:pStyle w:val="normal0"/>
+              <w:pStyle w:val="Normal1"/>
             </w:pPr>
           </w:p>
         </w:tc>
@@ -274,7 +321,7 @@
           </w:tcPr>
           <w:p>
             <w:pPr>
-              <w:pStyle w:val="normal0"/>
+              <w:pStyle w:val="Normal1"/>
             </w:pPr>
             <w:r>
               <w:t>What do you think of your own contribution to the project?</w:t>
@@ -282,15 +329,23 @@
           </w:p>
           <w:p>
             <w:pPr>
-              <w:pStyle w:val="normal0"/>
-            </w:pPr>
-          </w:p>
-          <w:p>
-            <w:pPr>
-              <w:pStyle w:val="normal0"/>
-            </w:pPr>
-            <w:r>
-              <w:t>Reflect on the quantity and quality of your work. Whether you were reliable as a team member, your general behaviour, whether you were proactive in spotting problems.  These are the key qualities of a professional.</w:t>
+              <w:pStyle w:val="Normal1"/>
+            </w:pPr>
+          </w:p>
+          <w:p>
+            <w:pPr>
+              <w:pStyle w:val="Normal1"/>
+            </w:pPr>
+            <w:r>
+              <w:t xml:space="preserve">Reflect on the quantity and quality of your work. Whether you were reliable as a team member, your general </w:t>
+            </w:r>
+            <w:proofErr w:type="spellStart"/>
+            <w:r>
+              <w:t>behaviour</w:t>
+            </w:r>
+            <w:proofErr w:type="spellEnd"/>
+            <w:r>
+              <w:t>, whether you were proactive in spotting problems.  These are the key qualities of a professional.</w:t>
             </w:r>
           </w:p>
         </w:tc>
@@ -300,7 +355,7 @@
           </w:tcPr>
           <w:p>
             <w:pPr>
-              <w:pStyle w:val="normal0"/>
+              <w:pStyle w:val="Normal1"/>
             </w:pPr>
           </w:p>
         </w:tc>
@@ -312,7 +367,7 @@
           </w:tcPr>
           <w:p>
             <w:pPr>
-              <w:pStyle w:val="normal0"/>
+              <w:pStyle w:val="Normal1"/>
               <w:rPr>
                 <w:b/>
               </w:rPr>
@@ -331,7 +386,7 @@
           </w:tcPr>
           <w:p>
             <w:pPr>
-              <w:pStyle w:val="normal0"/>
+              <w:pStyle w:val="Normal1"/>
             </w:pPr>
           </w:p>
         </w:tc>
@@ -343,7 +398,7 @@
           </w:tcPr>
           <w:p>
             <w:pPr>
-              <w:pStyle w:val="normal0"/>
+              <w:pStyle w:val="Normal1"/>
               <w:rPr>
                 <w:b/>
               </w:rPr>
@@ -357,7 +412,7 @@
           </w:p>
           <w:p>
             <w:pPr>
-              <w:pStyle w:val="normal0"/>
+              <w:pStyle w:val="Normal1"/>
               <w:rPr>
                 <w:b/>
               </w:rPr>
@@ -365,7 +420,7 @@
           </w:p>
           <w:p>
             <w:pPr>
-              <w:pStyle w:val="normal0"/>
+              <w:pStyle w:val="Normal1"/>
               <w:rPr>
                 <w:b/>
               </w:rPr>
@@ -378,12 +433,12 @@
           </w:tcPr>
           <w:p>
             <w:pPr>
-              <w:pStyle w:val="normal0"/>
-            </w:pPr>
-          </w:p>
-          <w:p>
-            <w:pPr>
-              <w:pStyle w:val="normal0"/>
+              <w:pStyle w:val="Normal1"/>
+            </w:pPr>
+          </w:p>
+          <w:p>
+            <w:pPr>
+              <w:pStyle w:val="Normal1"/>
             </w:pPr>
           </w:p>
         </w:tc>
@@ -391,7 +446,7 @@
     </w:tbl>
     <w:p>
       <w:pPr>
-        <w:pStyle w:val="normal0"/>
+        <w:pStyle w:val="Normal1"/>
         <w:pBdr>
           <w:top w:val="nil"/>
           <w:left w:val="nil"/>
@@ -404,7 +459,7 @@
     </w:p>
     <w:p>
       <w:pPr>
-        <w:pStyle w:val="normal0"/>
+        <w:pStyle w:val="Normal1"/>
         <w:rPr>
           <w:b/>
         </w:rPr>
@@ -427,8 +482,8 @@
 </file>
 
 <file path=word/numbering.xml><?xml version="1.0" encoding="utf-8"?>
-<w:numbering xmlns:ve="http://schemas.openxmlformats.org/markup-compatibility/2006" xmlns:o="urn:schemas-microsoft-com:office:office" xmlns:r="http://schemas.openxmlformats.org/officeDocument/2006/relationships" xmlns:m="http://schemas.openxmlformats.org/officeDocument/2006/math" xmlns:v="urn:schemas-microsoft-com:vml" xmlns:wp="http://schemas.openxmlformats.org/drawingml/2006/wordprocessingDrawing" xmlns:w10="urn:schemas-microsoft-com:office:word" xmlns:w="http://schemas.openxmlformats.org/wordprocessingml/2006/main" xmlns:wne="http://schemas.microsoft.com/office/word/2006/wordml">
-  <w:abstractNum w:abstractNumId="0">
+<w:numbering xmlns:wpc="http://schemas.microsoft.com/office/word/2010/wordprocessingCanvas" xmlns:cx="http://schemas.microsoft.com/office/drawing/2014/chartex" xmlns:cx1="http://schemas.microsoft.com/office/drawing/2015/9/8/chartex" xmlns:cx2="http://schemas.microsoft.com/office/drawing/2015/10/21/chartex" xmlns:cx3="http://schemas.microsoft.com/office/drawing/2016/5/9/chartex" xmlns:cx4="http://schemas.microsoft.com/office/drawing/2016/5/10/chartex" xmlns:cx5="http://schemas.microsoft.com/office/drawing/2016/5/11/chartex" xmlns:cx6="http://schemas.microsoft.com/office/drawing/2016/5/12/chartex" xmlns:cx7="http://schemas.microsoft.com/office/drawing/2016/5/13/chartex" xmlns:cx8="http://schemas.microsoft.com/office/drawing/2016/5/14/chartex" xmlns:mc="http://schemas.openxmlformats.org/markup-compatibility/2006" xmlns:aink="http://schemas.microsoft.com/office/drawing/2016/ink" xmlns:am3d="http://schemas.microsoft.com/office/drawing/2017/model3d" xmlns:o="urn:schemas-microsoft-com:office:office" xmlns:r="http://schemas.openxmlformats.org/officeDocument/2006/relationships" xmlns:m="http://schemas.openxmlformats.org/officeDocument/2006/math" xmlns:v="urn:schemas-microsoft-com:vml" xmlns:wp14="http://schemas.microsoft.com/office/word/2010/wordprocessingDrawing" xmlns:wp="http://schemas.openxmlformats.org/drawingml/2006/wordprocessingDrawing" xmlns:w10="urn:schemas-microsoft-com:office:word" xmlns:w="http://schemas.openxmlformats.org/wordprocessingml/2006/main" xmlns:w14="http://schemas.microsoft.com/office/word/2010/wordml" xmlns:w15="http://schemas.microsoft.com/office/word/2012/wordml" xmlns:w16cid="http://schemas.microsoft.com/office/word/2016/wordml/cid" xmlns:w16se="http://schemas.microsoft.com/office/word/2015/wordml/symex" xmlns:wpg="http://schemas.microsoft.com/office/word/2010/wordprocessingGroup" xmlns:wpi="http://schemas.microsoft.com/office/word/2010/wordprocessingInk" xmlns:wne="http://schemas.microsoft.com/office/word/2006/wordml" xmlns:wps="http://schemas.microsoft.com/office/word/2010/wordprocessingShape" mc:Ignorable="w14 w15 w16se w16cid wp14">
+  <w:abstractNum w:abstractNumId="0" w15:restartNumberingAfterBreak="0">
     <w:nsid w:val="24EF2614"/>
     <w:multiLevelType w:val="multilevel"/>
     <w:tmpl w:val="0EF40150"/>
@@ -521,7 +576,7 @@
 </file>
 
 <file path=word/styles.xml><?xml version="1.0" encoding="utf-8"?>
-<w:styles xmlns:r="http://schemas.openxmlformats.org/officeDocument/2006/relationships" xmlns:w="http://schemas.openxmlformats.org/wordprocessingml/2006/main">
+<w:styles xmlns:mc="http://schemas.openxmlformats.org/markup-compatibility/2006" xmlns:r="http://schemas.openxmlformats.org/officeDocument/2006/relationships" xmlns:w="http://schemas.openxmlformats.org/wordprocessingml/2006/main" xmlns:w14="http://schemas.microsoft.com/office/word/2010/wordml" xmlns:w15="http://schemas.microsoft.com/office/word/2012/wordml" xmlns:w16cid="http://schemas.microsoft.com/office/word/2016/wordml/cid" xmlns:w16se="http://schemas.microsoft.com/office/word/2015/wordml/symex" mc:Ignorable="w14 w15 w16se w16cid">
   <w:docDefaults>
     <w:rPrDefault>
       <w:rPr>
@@ -537,144 +592,382 @@
       </w:pPr>
     </w:pPrDefault>
   </w:docDefaults>
-  <w:latentStyles w:defLockedState="0" w:defUIPriority="99" w:defSemiHidden="1" w:defUnhideWhenUsed="1" w:defQFormat="0" w:count="267">
-    <w:lsdException w:name="Normal" w:semiHidden="0" w:uiPriority="0" w:unhideWhenUsed="0" w:qFormat="1"/>
-    <w:lsdException w:name="heading 1" w:semiHidden="0" w:uiPriority="9" w:unhideWhenUsed="0" w:qFormat="1"/>
-    <w:lsdException w:name="heading 2" w:uiPriority="9" w:qFormat="1"/>
-    <w:lsdException w:name="heading 3" w:uiPriority="9" w:qFormat="1"/>
-    <w:lsdException w:name="heading 4" w:uiPriority="9" w:qFormat="1"/>
-    <w:lsdException w:name="heading 5" w:uiPriority="9" w:qFormat="1"/>
-    <w:lsdException w:name="heading 6" w:uiPriority="9" w:qFormat="1"/>
-    <w:lsdException w:name="heading 7" w:uiPriority="9" w:qFormat="1"/>
-    <w:lsdException w:name="heading 8" w:uiPriority="9" w:qFormat="1"/>
-    <w:lsdException w:name="heading 9" w:uiPriority="9" w:qFormat="1"/>
-    <w:lsdException w:name="toc 1" w:uiPriority="39"/>
-    <w:lsdException w:name="toc 2" w:uiPriority="39"/>
-    <w:lsdException w:name="toc 3" w:uiPriority="39"/>
-    <w:lsdException w:name="toc 4" w:uiPriority="39"/>
-    <w:lsdException w:name="toc 5" w:uiPriority="39"/>
-    <w:lsdException w:name="toc 6" w:uiPriority="39"/>
-    <w:lsdException w:name="toc 7" w:uiPriority="39"/>
-    <w:lsdException w:name="toc 8" w:uiPriority="39"/>
-    <w:lsdException w:name="toc 9" w:uiPriority="39"/>
-    <w:lsdException w:name="caption" w:uiPriority="35" w:qFormat="1"/>
-    <w:lsdException w:name="Title" w:semiHidden="0" w:uiPriority="10" w:unhideWhenUsed="0" w:qFormat="1"/>
-    <w:lsdException w:name="Default Paragraph Font" w:uiPriority="1"/>
-    <w:lsdException w:name="Subtitle" w:semiHidden="0" w:uiPriority="11" w:unhideWhenUsed="0" w:qFormat="1"/>
-    <w:lsdException w:name="Strong" w:semiHidden="0" w:uiPriority="22" w:unhideWhenUsed="0" w:qFormat="1"/>
-    <w:lsdException w:name="Emphasis" w:semiHidden="0" w:uiPriority="20" w:unhideWhenUsed="0" w:qFormat="1"/>
-    <w:lsdException w:name="Table Grid" w:semiHidden="0" w:uiPriority="59" w:unhideWhenUsed="0"/>
-    <w:lsdException w:name="Placeholder Text" w:unhideWhenUsed="0"/>
-    <w:lsdException w:name="No Spacing" w:semiHidden="0" w:uiPriority="1" w:unhideWhenUsed="0" w:qFormat="1"/>
-    <w:lsdException w:name="Light Shading" w:semiHidden="0" w:uiPriority="60" w:unhideWhenUsed="0"/>
-    <w:lsdException w:name="Light List" w:semiHidden="0" w:uiPriority="61" w:unhideWhenUsed="0"/>
-    <w:lsdException w:name="Light Grid" w:semiHidden="0" w:uiPriority="62" w:unhideWhenUsed="0"/>
-    <w:lsdException w:name="Medium Shading 1" w:semiHidden="0" w:uiPriority="63" w:unhideWhenUsed="0"/>
-    <w:lsdException w:name="Medium Shading 2" w:semiHidden="0" w:uiPriority="64" w:unhideWhenUsed="0"/>
-    <w:lsdException w:name="Medium List 1" w:semiHidden="0" w:uiPriority="65" w:unhideWhenUsed="0"/>
-    <w:lsdException w:name="Medium List 2" w:semiHidden="0" w:uiPriority="66" w:unhideWhenUsed="0"/>
-    <w:lsdException w:name="Medium Grid 1" w:semiHidden="0" w:uiPriority="67" w:unhideWhenUsed="0"/>
-    <w:lsdException w:name="Medium Grid 2" w:semiHidden="0" w:uiPriority="68" w:unhideWhenUsed="0"/>
-    <w:lsdException w:name="Medium Grid 3" w:semiHidden="0" w:uiPriority="69" w:unhideWhenUsed="0"/>
-    <w:lsdException w:name="Dark List" w:semiHidden="0" w:uiPriority="70" w:unhideWhenUsed="0"/>
-    <w:lsdException w:name="Colorful Shading" w:semiHidden="0" w:uiPriority="71" w:unhideWhenUsed="0"/>
-    <w:lsdException w:name="Colorful List" w:semiHidden="0" w:uiPriority="72" w:unhideWhenUsed="0"/>
-    <w:lsdException w:name="Colorful Grid" w:semiHidden="0" w:uiPriority="73" w:unhideWhenUsed="0"/>
-    <w:lsdException w:name="Light Shading Accent 1" w:semiHidden="0" w:uiPriority="60" w:unhideWhenUsed="0"/>
-    <w:lsdException w:name="Light List Accent 1" w:semiHidden="0" w:uiPriority="61" w:unhideWhenUsed="0"/>
-    <w:lsdException w:name="Light Grid Accent 1" w:semiHidden="0" w:uiPriority="62" w:unhideWhenUsed="0"/>
-    <w:lsdException w:name="Medium Shading 1 Accent 1" w:semiHidden="0" w:uiPriority="63" w:unhideWhenUsed="0"/>
-    <w:lsdException w:name="Medium Shading 2 Accent 1" w:semiHidden="0" w:uiPriority="64" w:unhideWhenUsed="0"/>
-    <w:lsdException w:name="Medium List 1 Accent 1" w:semiHidden="0" w:uiPriority="65" w:unhideWhenUsed="0"/>
-    <w:lsdException w:name="Revision" w:unhideWhenUsed="0"/>
-    <w:lsdException w:name="List Paragraph" w:semiHidden="0" w:uiPriority="34" w:unhideWhenUsed="0" w:qFormat="1"/>
-    <w:lsdException w:name="Quote" w:semiHidden="0" w:uiPriority="29" w:unhideWhenUsed="0" w:qFormat="1"/>
-    <w:lsdException w:name="Intense Quote" w:semiHidden="0" w:uiPriority="30" w:unhideWhenUsed="0" w:qFormat="1"/>
-    <w:lsdException w:name="Medium List 2 Accent 1" w:semiHidden="0" w:uiPriority="66" w:unhideWhenUsed="0"/>
-    <w:lsdException w:name="Medium Grid 1 Accent 1" w:semiHidden="0" w:uiPriority="67" w:unhideWhenUsed="0"/>
-    <w:lsdException w:name="Medium Grid 2 Accent 1" w:semiHidden="0" w:uiPriority="68" w:unhideWhenUsed="0"/>
-    <w:lsdException w:name="Medium Grid 3 Accent 1" w:semiHidden="0" w:uiPriority="69" w:unhideWhenUsed="0"/>
-    <w:lsdException w:name="Dark List Accent 1" w:semiHidden="0" w:uiPriority="70" w:unhideWhenUsed="0"/>
-    <w:lsdException w:name="Colorful Shading Accent 1" w:semiHidden="0" w:uiPriority="71" w:unhideWhenUsed="0"/>
-    <w:lsdException w:name="Colorful List Accent 1" w:semiHidden="0" w:uiPriority="72" w:unhideWhenUsed="0"/>
-    <w:lsdException w:name="Colorful Grid Accent 1" w:semiHidden="0" w:uiPriority="73" w:unhideWhenUsed="0"/>
-    <w:lsdException w:name="Light Shading Accent 2" w:semiHidden="0" w:uiPriority="60" w:unhideWhenUsed="0"/>
-    <w:lsdException w:name="Light List Accent 2" w:semiHidden="0" w:uiPriority="61" w:unhideWhenUsed="0"/>
-    <w:lsdException w:name="Light Grid Accent 2" w:semiHidden="0" w:uiPriority="62" w:unhideWhenUsed="0"/>
-    <w:lsdException w:name="Medium Shading 1 Accent 2" w:semiHidden="0" w:uiPriority="63" w:unhideWhenUsed="0"/>
-    <w:lsdException w:name="Medium Shading 2 Accent 2" w:semiHidden="0" w:uiPriority="64" w:unhideWhenUsed="0"/>
-    <w:lsdException w:name="Medium List 1 Accent 2" w:semiHidden="0" w:uiPriority="65" w:unhideWhenUsed="0"/>
-    <w:lsdException w:name="Medium List 2 Accent 2" w:semiHidden="0" w:uiPriority="66" w:unhideWhenUsed="0"/>
-    <w:lsdException w:name="Medium Grid 1 Accent 2" w:semiHidden="0" w:uiPriority="67" w:unhideWhenUsed="0"/>
-    <w:lsdException w:name="Medium Grid 2 Accent 2" w:semiHidden="0" w:uiPriority="68" w:unhideWhenUsed="0"/>
-    <w:lsdException w:name="Medium Grid 3 Accent 2" w:semiHidden="0" w:uiPriority="69" w:unhideWhenUsed="0"/>
-    <w:lsdException w:name="Dark List Accent 2" w:semiHidden="0" w:uiPriority="70" w:unhideWhenUsed="0"/>
-    <w:lsdException w:name="Colorful Shading Accent 2" w:semiHidden="0" w:uiPriority="71" w:unhideWhenUsed="0"/>
-    <w:lsdException w:name="Colorful List Accent 2" w:semiHidden="0" w:uiPriority="72" w:unhideWhenUsed="0"/>
-    <w:lsdException w:name="Colorful Grid Accent 2" w:semiHidden="0" w:uiPriority="73" w:unhideWhenUsed="0"/>
-    <w:lsdException w:name="Light Shading Accent 3" w:semiHidden="0" w:uiPriority="60" w:unhideWhenUsed="0"/>
-    <w:lsdException w:name="Light List Accent 3" w:semiHidden="0" w:uiPriority="61" w:unhideWhenUsed="0"/>
-    <w:lsdException w:name="Light Grid Accent 3" w:semiHidden="0" w:uiPriority="62" w:unhideWhenUsed="0"/>
-    <w:lsdException w:name="Medium Shading 1 Accent 3" w:semiHidden="0" w:uiPriority="63" w:unhideWhenUsed="0"/>
-    <w:lsdException w:name="Medium Shading 2 Accent 3" w:semiHidden="0" w:uiPriority="64" w:unhideWhenUsed="0"/>
-    <w:lsdException w:name="Medium List 1 Accent 3" w:semiHidden="0" w:uiPriority="65" w:unhideWhenUsed="0"/>
-    <w:lsdException w:name="Medium List 2 Accent 3" w:semiHidden="0" w:uiPriority="66" w:unhideWhenUsed="0"/>
-    <w:lsdException w:name="Medium Grid 1 Accent 3" w:semiHidden="0" w:uiPriority="67" w:unhideWhenUsed="0"/>
-    <w:lsdException w:name="Medium Grid 2 Accent 3" w:semiHidden="0" w:uiPriority="68" w:unhideWhenUsed="0"/>
-    <w:lsdException w:name="Medium Grid 3 Accent 3" w:semiHidden="0" w:uiPriority="69" w:unhideWhenUsed="0"/>
-    <w:lsdException w:name="Dark List Accent 3" w:semiHidden="0" w:uiPriority="70" w:unhideWhenUsed="0"/>
-    <w:lsdException w:name="Colorful Shading Accent 3" w:semiHidden="0" w:uiPriority="71" w:unhideWhenUsed="0"/>
-    <w:lsdException w:name="Colorful List Accent 3" w:semiHidden="0" w:uiPriority="72" w:unhideWhenUsed="0"/>
-    <w:lsdException w:name="Colorful Grid Accent 3" w:semiHidden="0" w:uiPriority="73" w:unhideWhenUsed="0"/>
-    <w:lsdException w:name="Light Shading Accent 4" w:semiHidden="0" w:uiPriority="60" w:unhideWhenUsed="0"/>
-    <w:lsdException w:name="Light List Accent 4" w:semiHidden="0" w:uiPriority="61" w:unhideWhenUsed="0"/>
-    <w:lsdException w:name="Light Grid Accent 4" w:semiHidden="0" w:uiPriority="62" w:unhideWhenUsed="0"/>
-    <w:lsdException w:name="Medium Shading 1 Accent 4" w:semiHidden="0" w:uiPriority="63" w:unhideWhenUsed="0"/>
-    <w:lsdException w:name="Medium Shading 2 Accent 4" w:semiHidden="0" w:uiPriority="64" w:unhideWhenUsed="0"/>
-    <w:lsdException w:name="Medium List 1 Accent 4" w:semiHidden="0" w:uiPriority="65" w:unhideWhenUsed="0"/>
-    <w:lsdException w:name="Medium List 2 Accent 4" w:semiHidden="0" w:uiPriority="66" w:unhideWhenUsed="0"/>
-    <w:lsdException w:name="Medium Grid 1 Accent 4" w:semiHidden="0" w:uiPriority="67" w:unhideWhenUsed="0"/>
-    <w:lsdException w:name="Medium Grid 2 Accent 4" w:semiHidden="0" w:uiPriority="68" w:unhideWhenUsed="0"/>
-    <w:lsdException w:name="Medium Grid 3 Accent 4" w:semiHidden="0" w:uiPriority="69" w:unhideWhenUsed="0"/>
-    <w:lsdException w:name="Dark List Accent 4" w:semiHidden="0" w:uiPriority="70" w:unhideWhenUsed="0"/>
-    <w:lsdException w:name="Colorful Shading Accent 4" w:semiHidden="0" w:uiPriority="71" w:unhideWhenUsed="0"/>
-    <w:lsdException w:name="Colorful List Accent 4" w:semiHidden="0" w:uiPriority="72" w:unhideWhenUsed="0"/>
-    <w:lsdException w:name="Colorful Grid Accent 4" w:semiHidden="0" w:uiPriority="73" w:unhideWhenUsed="0"/>
-    <w:lsdException w:name="Light Shading Accent 5" w:semiHidden="0" w:uiPriority="60" w:unhideWhenUsed="0"/>
-    <w:lsdException w:name="Light List Accent 5" w:semiHidden="0" w:uiPriority="61" w:unhideWhenUsed="0"/>
-    <w:lsdException w:name="Light Grid Accent 5" w:semiHidden="0" w:uiPriority="62" w:unhideWhenUsed="0"/>
-    <w:lsdException w:name="Medium Shading 1 Accent 5" w:semiHidden="0" w:uiPriority="63" w:unhideWhenUsed="0"/>
-    <w:lsdException w:name="Medium Shading 2 Accent 5" w:semiHidden="0" w:uiPriority="64" w:unhideWhenUsed="0"/>
-    <w:lsdException w:name="Medium List 1 Accent 5" w:semiHidden="0" w:uiPriority="65" w:unhideWhenUsed="0"/>
-    <w:lsdException w:name="Medium List 2 Accent 5" w:semiHidden="0" w:uiPriority="66" w:unhideWhenUsed="0"/>
-    <w:lsdException w:name="Medium Grid 1 Accent 5" w:semiHidden="0" w:uiPriority="67" w:unhideWhenUsed="0"/>
-    <w:lsdException w:name="Medium Grid 2 Accent 5" w:semiHidden="0" w:uiPriority="68" w:unhideWhenUsed="0"/>
-    <w:lsdException w:name="Medium Grid 3 Accent 5" w:semiHidden="0" w:uiPriority="69" w:unhideWhenUsed="0"/>
-    <w:lsdException w:name="Dark List Accent 5" w:semiHidden="0" w:uiPriority="70" w:unhideWhenUsed="0"/>
-    <w:lsdException w:name="Colorful Shading Accent 5" w:semiHidden="0" w:uiPriority="71" w:unhideWhenUsed="0"/>
-    <w:lsdException w:name="Colorful List Accent 5" w:semiHidden="0" w:uiPriority="72" w:unhideWhenUsed="0"/>
-    <w:lsdException w:name="Colorful Grid Accent 5" w:semiHidden="0" w:uiPriority="73" w:unhideWhenUsed="0"/>
-    <w:lsdException w:name="Light Shading Accent 6" w:semiHidden="0" w:uiPriority="60" w:unhideWhenUsed="0"/>
-    <w:lsdException w:name="Light List Accent 6" w:semiHidden="0" w:uiPriority="61" w:unhideWhenUsed="0"/>
-    <w:lsdException w:name="Light Grid Accent 6" w:semiHidden="0" w:uiPriority="62" w:unhideWhenUsed="0"/>
-    <w:lsdException w:name="Medium Shading 1 Accent 6" w:semiHidden="0" w:uiPriority="63" w:unhideWhenUsed="0"/>
-    <w:lsdException w:name="Medium Shading 2 Accent 6" w:semiHidden="0" w:uiPriority="64" w:unhideWhenUsed="0"/>
-    <w:lsdException w:name="Medium List 1 Accent 6" w:semiHidden="0" w:uiPriority="65" w:unhideWhenUsed="0"/>
-    <w:lsdException w:name="Medium List 2 Accent 6" w:semiHidden="0" w:uiPriority="66" w:unhideWhenUsed="0"/>
-    <w:lsdException w:name="Medium Grid 1 Accent 6" w:semiHidden="0" w:uiPriority="67" w:unhideWhenUsed="0"/>
-    <w:lsdException w:name="Medium Grid 2 Accent 6" w:semiHidden="0" w:uiPriority="68" w:unhideWhenUsed="0"/>
-    <w:lsdException w:name="Medium Grid 3 Accent 6" w:semiHidden="0" w:uiPriority="69" w:unhideWhenUsed="0"/>
-    <w:lsdException w:name="Dark List Accent 6" w:semiHidden="0" w:uiPriority="70" w:unhideWhenUsed="0"/>
-    <w:lsdException w:name="Colorful Shading Accent 6" w:semiHidden="0" w:uiPriority="71" w:unhideWhenUsed="0"/>
-    <w:lsdException w:name="Colorful List Accent 6" w:semiHidden="0" w:uiPriority="72" w:unhideWhenUsed="0"/>
-    <w:lsdException w:name="Colorful Grid Accent 6" w:semiHidden="0" w:uiPriority="73" w:unhideWhenUsed="0"/>
-    <w:lsdException w:name="Subtle Emphasis" w:semiHidden="0" w:uiPriority="19" w:unhideWhenUsed="0" w:qFormat="1"/>
-    <w:lsdException w:name="Intense Emphasis" w:semiHidden="0" w:uiPriority="21" w:unhideWhenUsed="0" w:qFormat="1"/>
-    <w:lsdException w:name="Subtle Reference" w:semiHidden="0" w:uiPriority="31" w:unhideWhenUsed="0" w:qFormat="1"/>
-    <w:lsdException w:name="Intense Reference" w:semiHidden="0" w:uiPriority="32" w:unhideWhenUsed="0" w:qFormat="1"/>
-    <w:lsdException w:name="Book Title" w:semiHidden="0" w:uiPriority="33" w:unhideWhenUsed="0" w:qFormat="1"/>
-    <w:lsdException w:name="Bibliography" w:uiPriority="37"/>
-    <w:lsdException w:name="TOC Heading" w:uiPriority="39" w:qFormat="1"/>
+  <w:latentStyles w:defLockedState="0" w:defUIPriority="99" w:defSemiHidden="0" w:defUnhideWhenUsed="0" w:defQFormat="0" w:count="375">
+    <w:lsdException w:name="Normal" w:uiPriority="0" w:qFormat="1"/>
+    <w:lsdException w:name="heading 1" w:uiPriority="9" w:qFormat="1"/>
+    <w:lsdException w:name="heading 2" w:semiHidden="1" w:uiPriority="9" w:unhideWhenUsed="1" w:qFormat="1"/>
+    <w:lsdException w:name="heading 3" w:semiHidden="1" w:uiPriority="9" w:unhideWhenUsed="1" w:qFormat="1"/>
+    <w:lsdException w:name="heading 4" w:semiHidden="1" w:uiPriority="9" w:unhideWhenUsed="1" w:qFormat="1"/>
+    <w:lsdException w:name="heading 5" w:semiHidden="1" w:uiPriority="9" w:unhideWhenUsed="1" w:qFormat="1"/>
+    <w:lsdException w:name="heading 6" w:semiHidden="1" w:uiPriority="9" w:unhideWhenUsed="1" w:qFormat="1"/>
+    <w:lsdException w:name="heading 7" w:semiHidden="1" w:uiPriority="9" w:unhideWhenUsed="1" w:qFormat="1"/>
+    <w:lsdException w:name="heading 8" w:semiHidden="1" w:uiPriority="9" w:unhideWhenUsed="1" w:qFormat="1"/>
+    <w:lsdException w:name="heading 9" w:semiHidden="1" w:uiPriority="9" w:unhideWhenUsed="1" w:qFormat="1"/>
+    <w:lsdException w:name="index 1" w:semiHidden="1" w:unhideWhenUsed="1"/>
+    <w:lsdException w:name="index 2" w:semiHidden="1" w:unhideWhenUsed="1"/>
+    <w:lsdException w:name="index 3" w:semiHidden="1" w:unhideWhenUsed="1"/>
+    <w:lsdException w:name="index 4" w:semiHidden="1" w:unhideWhenUsed="1"/>
+    <w:lsdException w:name="index 5" w:semiHidden="1" w:unhideWhenUsed="1"/>
+    <w:lsdException w:name="index 6" w:semiHidden="1" w:unhideWhenUsed="1"/>
+    <w:lsdException w:name="index 7" w:semiHidden="1" w:unhideWhenUsed="1"/>
+    <w:lsdException w:name="index 8" w:semiHidden="1" w:unhideWhenUsed="1"/>
+    <w:lsdException w:name="index 9" w:semiHidden="1" w:unhideWhenUsed="1"/>
+    <w:lsdException w:name="toc 1" w:semiHidden="1" w:uiPriority="39" w:unhideWhenUsed="1"/>
+    <w:lsdException w:name="toc 2" w:semiHidden="1" w:uiPriority="39" w:unhideWhenUsed="1"/>
+    <w:lsdException w:name="toc 3" w:semiHidden="1" w:uiPriority="39" w:unhideWhenUsed="1"/>
+    <w:lsdException w:name="toc 4" w:semiHidden="1" w:uiPriority="39" w:unhideWhenUsed="1"/>
+    <w:lsdException w:name="toc 5" w:semiHidden="1" w:uiPriority="39" w:unhideWhenUsed="1"/>
+    <w:lsdException w:name="toc 6" w:semiHidden="1" w:uiPriority="39" w:unhideWhenUsed="1"/>
+    <w:lsdException w:name="toc 7" w:semiHidden="1" w:uiPriority="39" w:unhideWhenUsed="1"/>
+    <w:lsdException w:name="toc 8" w:semiHidden="1" w:uiPriority="39" w:unhideWhenUsed="1"/>
+    <w:lsdException w:name="toc 9" w:semiHidden="1" w:uiPriority="39" w:unhideWhenUsed="1"/>
+    <w:lsdException w:name="Normal Indent" w:semiHidden="1" w:unhideWhenUsed="1"/>
+    <w:lsdException w:name="footnote text" w:semiHidden="1" w:unhideWhenUsed="1"/>
+    <w:lsdException w:name="annotation text" w:semiHidden="1" w:unhideWhenUsed="1"/>
+    <w:lsdException w:name="header" w:semiHidden="1" w:unhideWhenUsed="1"/>
+    <w:lsdException w:name="footer" w:semiHidden="1" w:unhideWhenUsed="1"/>
+    <w:lsdException w:name="index heading" w:semiHidden="1" w:unhideWhenUsed="1"/>
+    <w:lsdException w:name="caption" w:semiHidden="1" w:uiPriority="35" w:unhideWhenUsed="1" w:qFormat="1"/>
+    <w:lsdException w:name="table of figures" w:semiHidden="1" w:unhideWhenUsed="1"/>
+    <w:lsdException w:name="envelope address" w:semiHidden="1" w:unhideWhenUsed="1"/>
+    <w:lsdException w:name="envelope return" w:semiHidden="1" w:unhideWhenUsed="1"/>
+    <w:lsdException w:name="footnote reference" w:semiHidden="1" w:unhideWhenUsed="1"/>
+    <w:lsdException w:name="annotation reference" w:semiHidden="1" w:unhideWhenUsed="1"/>
+    <w:lsdException w:name="line number" w:semiHidden="1" w:unhideWhenUsed="1"/>
+    <w:lsdException w:name="page number" w:semiHidden="1" w:unhideWhenUsed="1"/>
+    <w:lsdException w:name="endnote reference" w:semiHidden="1" w:unhideWhenUsed="1"/>
+    <w:lsdException w:name="endnote text" w:semiHidden="1" w:unhideWhenUsed="1"/>
+    <w:lsdException w:name="table of authorities" w:semiHidden="1" w:unhideWhenUsed="1"/>
+    <w:lsdException w:name="macro" w:semiHidden="1" w:unhideWhenUsed="1"/>
+    <w:lsdException w:name="toa heading" w:semiHidden="1" w:unhideWhenUsed="1"/>
+    <w:lsdException w:name="List" w:semiHidden="1" w:unhideWhenUsed="1"/>
+    <w:lsdException w:name="List Bullet" w:semiHidden="1" w:unhideWhenUsed="1"/>
+    <w:lsdException w:name="List Number" w:semiHidden="1" w:unhideWhenUsed="1"/>
+    <w:lsdException w:name="List 2" w:semiHidden="1" w:unhideWhenUsed="1"/>
+    <w:lsdException w:name="List 3" w:semiHidden="1" w:unhideWhenUsed="1"/>
+    <w:lsdException w:name="List 4" w:semiHidden="1" w:unhideWhenUsed="1"/>
+    <w:lsdException w:name="List 5" w:semiHidden="1" w:unhideWhenUsed="1"/>
+    <w:lsdException w:name="List Bullet 2" w:semiHidden="1" w:unhideWhenUsed="1"/>
+    <w:lsdException w:name="List Bullet 3" w:semiHidden="1" w:unhideWhenUsed="1"/>
+    <w:lsdException w:name="List Bullet 4" w:semiHidden="1" w:unhideWhenUsed="1"/>
+    <w:lsdException w:name="List Bullet 5" w:semiHidden="1" w:unhideWhenUsed="1"/>
+    <w:lsdException w:name="List Number 2" w:semiHidden="1" w:unhideWhenUsed="1"/>
+    <w:lsdException w:name="List Number 3" w:semiHidden="1" w:unhideWhenUsed="1"/>
+    <w:lsdException w:name="List Number 4" w:semiHidden="1" w:unhideWhenUsed="1"/>
+    <w:lsdException w:name="List Number 5" w:semiHidden="1" w:unhideWhenUsed="1"/>
+    <w:lsdException w:name="Title" w:uiPriority="10" w:qFormat="1"/>
+    <w:lsdException w:name="Closing" w:semiHidden="1" w:unhideWhenUsed="1"/>
+    <w:lsdException w:name="Signature" w:semiHidden="1" w:unhideWhenUsed="1"/>
+    <w:lsdException w:name="Default Paragraph Font" w:semiHidden="1" w:uiPriority="1" w:unhideWhenUsed="1"/>
+    <w:lsdException w:name="Body Text" w:semiHidden="1" w:unhideWhenUsed="1"/>
+    <w:lsdException w:name="Body Text Indent" w:semiHidden="1" w:unhideWhenUsed="1"/>
+    <w:lsdException w:name="List Continue" w:semiHidden="1" w:unhideWhenUsed="1"/>
+    <w:lsdException w:name="List Continue 2" w:semiHidden="1" w:unhideWhenUsed="1"/>
+    <w:lsdException w:name="List Continue 3" w:semiHidden="1" w:unhideWhenUsed="1"/>
+    <w:lsdException w:name="List Continue 4" w:semiHidden="1" w:unhideWhenUsed="1"/>
+    <w:lsdException w:name="List Continue 5" w:semiHidden="1" w:unhideWhenUsed="1"/>
+    <w:lsdException w:name="Message Header" w:semiHidden="1" w:unhideWhenUsed="1"/>
+    <w:lsdException w:name="Subtitle" w:uiPriority="11" w:qFormat="1"/>
+    <w:lsdException w:name="Salutation" w:semiHidden="1" w:unhideWhenUsed="1"/>
+    <w:lsdException w:name="Date" w:semiHidden="1" w:unhideWhenUsed="1"/>
+    <w:lsdException w:name="Body Text First Indent" w:semiHidden="1" w:unhideWhenUsed="1"/>
+    <w:lsdException w:name="Body Text First Indent 2" w:semiHidden="1" w:unhideWhenUsed="1"/>
+    <w:lsdException w:name="Note Heading" w:semiHidden="1" w:unhideWhenUsed="1"/>
+    <w:lsdException w:name="Body Text 2" w:semiHidden="1" w:unhideWhenUsed="1"/>
+    <w:lsdException w:name="Body Text 3" w:semiHidden="1" w:unhideWhenUsed="1"/>
+    <w:lsdException w:name="Body Text Indent 2" w:semiHidden="1" w:unhideWhenUsed="1"/>
+    <w:lsdException w:name="Body Text Indent 3" w:semiHidden="1" w:unhideWhenUsed="1"/>
+    <w:lsdException w:name="Block Text" w:semiHidden="1" w:unhideWhenUsed="1"/>
+    <w:lsdException w:name="Hyperlink" w:semiHidden="1" w:unhideWhenUsed="1"/>
+    <w:lsdException w:name="FollowedHyperlink" w:semiHidden="1" w:unhideWhenUsed="1"/>
+    <w:lsdException w:name="Strong" w:uiPriority="22" w:qFormat="1"/>
+    <w:lsdException w:name="Emphasis" w:uiPriority="20" w:qFormat="1"/>
+    <w:lsdException w:name="Document Map" w:semiHidden="1" w:unhideWhenUsed="1"/>
+    <w:lsdException w:name="Plain Text" w:semiHidden="1" w:unhideWhenUsed="1"/>
+    <w:lsdException w:name="E-mail Signature" w:semiHidden="1" w:unhideWhenUsed="1"/>
+    <w:lsdException w:name="HTML Top of Form" w:semiHidden="1" w:unhideWhenUsed="1"/>
+    <w:lsdException w:name="HTML Bottom of Form" w:semiHidden="1" w:unhideWhenUsed="1"/>
+    <w:lsdException w:name="Normal (Web)" w:semiHidden="1" w:unhideWhenUsed="1"/>
+    <w:lsdException w:name="HTML Acronym" w:semiHidden="1" w:unhideWhenUsed="1"/>
+    <w:lsdException w:name="HTML Address" w:semiHidden="1" w:unhideWhenUsed="1"/>
+    <w:lsdException w:name="HTML Cite" w:semiHidden="1" w:unhideWhenUsed="1"/>
+    <w:lsdException w:name="HTML Code" w:semiHidden="1" w:unhideWhenUsed="1"/>
+    <w:lsdException w:name="HTML Definition" w:semiHidden="1" w:unhideWhenUsed="1"/>
+    <w:lsdException w:name="HTML Keyboard" w:semiHidden="1" w:unhideWhenUsed="1"/>
+    <w:lsdException w:name="HTML Preformatted" w:semiHidden="1" w:unhideWhenUsed="1"/>
+    <w:lsdException w:name="HTML Sample" w:semiHidden="1" w:unhideWhenUsed="1"/>
+    <w:lsdException w:name="HTML Typewriter" w:semiHidden="1" w:unhideWhenUsed="1"/>
+    <w:lsdException w:name="HTML Variable" w:semiHidden="1" w:unhideWhenUsed="1"/>
+    <w:lsdException w:name="Normal Table" w:semiHidden="1" w:unhideWhenUsed="1"/>
+    <w:lsdException w:name="annotation subject" w:semiHidden="1" w:unhideWhenUsed="1"/>
+    <w:lsdException w:name="No List" w:semiHidden="1" w:unhideWhenUsed="1"/>
+    <w:lsdException w:name="Outline List 1" w:semiHidden="1" w:unhideWhenUsed="1"/>
+    <w:lsdException w:name="Outline List 2" w:semiHidden="1" w:unhideWhenUsed="1"/>
+    <w:lsdException w:name="Outline List 3" w:semiHidden="1" w:unhideWhenUsed="1"/>
+    <w:lsdException w:name="Table Simple 1" w:semiHidden="1" w:unhideWhenUsed="1"/>
+    <w:lsdException w:name="Table Simple 2" w:semiHidden="1" w:unhideWhenUsed="1"/>
+    <w:lsdException w:name="Table Simple 3" w:semiHidden="1" w:unhideWhenUsed="1"/>
+    <w:lsdException w:name="Table Classic 1" w:semiHidden="1" w:unhideWhenUsed="1"/>
+    <w:lsdException w:name="Table Classic 2" w:semiHidden="1" w:unhideWhenUsed="1"/>
+    <w:lsdException w:name="Table Classic 3" w:semiHidden="1" w:unhideWhenUsed="1"/>
+    <w:lsdException w:name="Table Classic 4" w:semiHidden="1" w:unhideWhenUsed="1"/>
+    <w:lsdException w:name="Table Colorful 1" w:semiHidden="1" w:unhideWhenUsed="1"/>
+    <w:lsdException w:name="Table Colorful 2" w:semiHidden="1" w:unhideWhenUsed="1"/>
+    <w:lsdException w:name="Table Colorful 3" w:semiHidden="1" w:unhideWhenUsed="1"/>
+    <w:lsdException w:name="Table Columns 1" w:semiHidden="1" w:unhideWhenUsed="1"/>
+    <w:lsdException w:name="Table Columns 2" w:semiHidden="1" w:unhideWhenUsed="1"/>
+    <w:lsdException w:name="Table Columns 3" w:semiHidden="1" w:unhideWhenUsed="1"/>
+    <w:lsdException w:name="Table Columns 4" w:semiHidden="1" w:unhideWhenUsed="1"/>
+    <w:lsdException w:name="Table Columns 5" w:semiHidden="1" w:unhideWhenUsed="1"/>
+    <w:lsdException w:name="Table Grid 1" w:semiHidden="1" w:unhideWhenUsed="1"/>
+    <w:lsdException w:name="Table Grid 2" w:semiHidden="1" w:unhideWhenUsed="1"/>
+    <w:lsdException w:name="Table Grid 3" w:semiHidden="1" w:unhideWhenUsed="1"/>
+    <w:lsdException w:name="Table Grid 4" w:semiHidden="1" w:unhideWhenUsed="1"/>
+    <w:lsdException w:name="Table Grid 5" w:semiHidden="1" w:unhideWhenUsed="1"/>
+    <w:lsdException w:name="Table Grid 6" w:semiHidden="1" w:unhideWhenUsed="1"/>
+    <w:lsdException w:name="Table Grid 7" w:semiHidden="1" w:unhideWhenUsed="1"/>
+    <w:lsdException w:name="Table Grid 8" w:semiHidden="1" w:unhideWhenUsed="1"/>
+    <w:lsdException w:name="Table List 1" w:semiHidden="1" w:unhideWhenUsed="1"/>
+    <w:lsdException w:name="Table List 2" w:semiHidden="1" w:unhideWhenUsed="1"/>
+    <w:lsdException w:name="Table List 3" w:semiHidden="1" w:unhideWhenUsed="1"/>
+    <w:lsdException w:name="Table List 4" w:semiHidden="1" w:unhideWhenUsed="1"/>
+    <w:lsdException w:name="Table List 5" w:semiHidden="1" w:unhideWhenUsed="1"/>
+    <w:lsdException w:name="Table List 6" w:semiHidden="1" w:unhideWhenUsed="1"/>
+    <w:lsdException w:name="Table List 7" w:semiHidden="1" w:unhideWhenUsed="1"/>
+    <w:lsdException w:name="Table List 8" w:semiHidden="1" w:unhideWhenUsed="1"/>
+    <w:lsdException w:name="Table 3D effects 1" w:semiHidden="1" w:unhideWhenUsed="1"/>
+    <w:lsdException w:name="Table 3D effects 2" w:semiHidden="1" w:unhideWhenUsed="1"/>
+    <w:lsdException w:name="Table 3D effects 3" w:semiHidden="1" w:unhideWhenUsed="1"/>
+    <w:lsdException w:name="Table Contemporary" w:semiHidden="1" w:unhideWhenUsed="1"/>
+    <w:lsdException w:name="Table Elegant" w:semiHidden="1" w:unhideWhenUsed="1"/>
+    <w:lsdException w:name="Table Professional" w:semiHidden="1" w:unhideWhenUsed="1"/>
+    <w:lsdException w:name="Table Subtle 1" w:semiHidden="1" w:unhideWhenUsed="1"/>
+    <w:lsdException w:name="Table Subtle 2" w:semiHidden="1" w:unhideWhenUsed="1"/>
+    <w:lsdException w:name="Table Web 1" w:semiHidden="1" w:unhideWhenUsed="1"/>
+    <w:lsdException w:name="Table Web 2" w:semiHidden="1" w:unhideWhenUsed="1"/>
+    <w:lsdException w:name="Table Web 3" w:semiHidden="1" w:unhideWhenUsed="1"/>
+    <w:lsdException w:name="Balloon Text" w:semiHidden="1" w:unhideWhenUsed="1"/>
+    <w:lsdException w:name="Table Grid" w:semiHidden="1" w:uiPriority="59" w:unhideWhenUsed="1"/>
+    <w:lsdException w:name="Table Theme" w:semiHidden="1" w:unhideWhenUsed="1"/>
+    <w:lsdException w:name="Placeholder Text" w:semiHidden="1"/>
+    <w:lsdException w:name="No Spacing" w:uiPriority="1" w:qFormat="1"/>
+    <w:lsdException w:name="Light Shading" w:uiPriority="60"/>
+    <w:lsdException w:name="Light List" w:uiPriority="61"/>
+    <w:lsdException w:name="Light Grid" w:uiPriority="62"/>
+    <w:lsdException w:name="Medium Shading 1" w:uiPriority="63"/>
+    <w:lsdException w:name="Medium Shading 2" w:uiPriority="64"/>
+    <w:lsdException w:name="Medium List 1" w:uiPriority="65"/>
+    <w:lsdException w:name="Medium List 2" w:uiPriority="66"/>
+    <w:lsdException w:name="Medium Grid 1" w:uiPriority="67"/>
+    <w:lsdException w:name="Medium Grid 2" w:uiPriority="68"/>
+    <w:lsdException w:name="Medium Grid 3" w:uiPriority="69"/>
+    <w:lsdException w:name="Dark List" w:uiPriority="70"/>
+    <w:lsdException w:name="Colorful Shading" w:uiPriority="71"/>
+    <w:lsdException w:name="Colorful List" w:uiPriority="72"/>
+    <w:lsdException w:name="Colorful Grid" w:uiPriority="73"/>
+    <w:lsdException w:name="Light Shading Accent 1" w:uiPriority="60"/>
+    <w:lsdException w:name="Light List Accent 1" w:uiPriority="61"/>
+    <w:lsdException w:name="Light Grid Accent 1" w:uiPriority="62"/>
+    <w:lsdException w:name="Medium Shading 1 Accent 1" w:uiPriority="63"/>
+    <w:lsdException w:name="Medium Shading 2 Accent 1" w:uiPriority="64"/>
+    <w:lsdException w:name="Medium List 1 Accent 1" w:uiPriority="65"/>
+    <w:lsdException w:name="Revision" w:semiHidden="1"/>
+    <w:lsdException w:name="List Paragraph" w:uiPriority="34" w:qFormat="1"/>
+    <w:lsdException w:name="Quote" w:uiPriority="29" w:qFormat="1"/>
+    <w:lsdException w:name="Intense Quote" w:uiPriority="30" w:qFormat="1"/>
+    <w:lsdException w:name="Medium List 2 Accent 1" w:uiPriority="66"/>
+    <w:lsdException w:name="Medium Grid 1 Accent 1" w:uiPriority="67"/>
+    <w:lsdException w:name="Medium Grid 2 Accent 1" w:uiPriority="68"/>
+    <w:lsdException w:name="Medium Grid 3 Accent 1" w:uiPriority="69"/>
+    <w:lsdException w:name="Dark List Accent 1" w:uiPriority="70"/>
+    <w:lsdException w:name="Colorful Shading Accent 1" w:uiPriority="71"/>
+    <w:lsdException w:name="Colorful List Accent 1" w:uiPriority="72"/>
+    <w:lsdException w:name="Colorful Grid Accent 1" w:uiPriority="73"/>
+    <w:lsdException w:name="Light Shading Accent 2" w:uiPriority="60"/>
+    <w:lsdException w:name="Light List Accent 2" w:uiPriority="61"/>
+    <w:lsdException w:name="Light Grid Accent 2" w:uiPriority="62"/>
+    <w:lsdException w:name="Medium Shading 1 Accent 2" w:uiPriority="63"/>
+    <w:lsdException w:name="Medium Shading 2 Accent 2" w:uiPriority="64"/>
+    <w:lsdException w:name="Medium List 1 Accent 2" w:uiPriority="65"/>
+    <w:lsdException w:name="Medium List 2 Accent 2" w:uiPriority="66"/>
+    <w:lsdException w:name="Medium Grid 1 Accent 2" w:uiPriority="67"/>
+    <w:lsdException w:name="Medium Grid 2 Accent 2" w:uiPriority="68"/>
+    <w:lsdException w:name="Medium Grid 3 Accent 2" w:uiPriority="69"/>
+    <w:lsdException w:name="Dark List Accent 2" w:uiPriority="70"/>
+    <w:lsdException w:name="Colorful Shading Accent 2" w:uiPriority="71"/>
+    <w:lsdException w:name="Colorful List Accent 2" w:uiPriority="72"/>
+    <w:lsdException w:name="Colorful Grid Accent 2" w:uiPriority="73"/>
+    <w:lsdException w:name="Light Shading Accent 3" w:uiPriority="60"/>
+    <w:lsdException w:name="Light List Accent 3" w:uiPriority="61"/>
+    <w:lsdException w:name="Light Grid Accent 3" w:uiPriority="62"/>
+    <w:lsdException w:name="Medium Shading 1 Accent 3" w:uiPriority="63"/>
+    <w:lsdException w:name="Medium Shading 2 Accent 3" w:uiPriority="64"/>
+    <w:lsdException w:name="Medium List 1 Accent 3" w:uiPriority="65"/>
+    <w:lsdException w:name="Medium List 2 Accent 3" w:uiPriority="66"/>
+    <w:lsdException w:name="Medium Grid 1 Accent 3" w:uiPriority="67"/>
+    <w:lsdException w:name="Medium Grid 2 Accent 3" w:uiPriority="68"/>
+    <w:lsdException w:name="Medium Grid 3 Accent 3" w:uiPriority="69"/>
+    <w:lsdException w:name="Dark List Accent 3" w:uiPriority="70"/>
+    <w:lsdException w:name="Colorful Shading Accent 3" w:uiPriority="71"/>
+    <w:lsdException w:name="Colorful List Accent 3" w:uiPriority="72"/>
+    <w:lsdException w:name="Colorful Grid Accent 3" w:uiPriority="73"/>
+    <w:lsdException w:name="Light Shading Accent 4" w:uiPriority="60"/>
+    <w:lsdException w:name="Light List Accent 4" w:uiPriority="61"/>
+    <w:lsdException w:name="Light Grid Accent 4" w:uiPriority="62"/>
+    <w:lsdException w:name="Medium Shading 1 Accent 4" w:uiPriority="63"/>
+    <w:lsdException w:name="Medium Shading 2 Accent 4" w:uiPriority="64"/>
+    <w:lsdException w:name="Medium List 1 Accent 4" w:uiPriority="65"/>
+    <w:lsdException w:name="Medium List 2 Accent 4" w:uiPriority="66"/>
+    <w:lsdException w:name="Medium Grid 1 Accent 4" w:uiPriority="67"/>
+    <w:lsdException w:name="Medium Grid 2 Accent 4" w:uiPriority="68"/>
+    <w:lsdException w:name="Medium Grid 3 Accent 4" w:uiPriority="69"/>
+    <w:lsdException w:name="Dark List Accent 4" w:uiPriority="70"/>
+    <w:lsdException w:name="Colorful Shading Accent 4" w:uiPriority="71"/>
+    <w:lsdException w:name="Colorful List Accent 4" w:uiPriority="72"/>
+    <w:lsdException w:name="Colorful Grid Accent 4" w:uiPriority="73"/>
+    <w:lsdException w:name="Light Shading Accent 5" w:uiPriority="60"/>
+    <w:lsdException w:name="Light List Accent 5" w:uiPriority="61"/>
+    <w:lsdException w:name="Light Grid Accent 5" w:uiPriority="62"/>
+    <w:lsdException w:name="Medium Shading 1 Accent 5" w:uiPriority="63"/>
+    <w:lsdException w:name="Medium Shading 2 Accent 5" w:uiPriority="64"/>
+    <w:lsdException w:name="Medium List 1 Accent 5" w:uiPriority="65"/>
+    <w:lsdException w:name="Medium List 2 Accent 5" w:uiPriority="66"/>
+    <w:lsdException w:name="Medium Grid 1 Accent 5" w:uiPriority="67"/>
+    <w:lsdException w:name="Medium Grid 2 Accent 5" w:uiPriority="68"/>
+    <w:lsdException w:name="Medium Grid 3 Accent 5" w:uiPriority="69"/>
+    <w:lsdException w:name="Dark List Accent 5" w:uiPriority="70"/>
+    <w:lsdException w:name="Colorful Shading Accent 5" w:uiPriority="71"/>
+    <w:lsdException w:name="Colorful List Accent 5" w:uiPriority="72"/>
+    <w:lsdException w:name="Colorful Grid Accent 5" w:uiPriority="73"/>
+    <w:lsdException w:name="Light Shading Accent 6" w:uiPriority="60"/>
+    <w:lsdException w:name="Light List Accent 6" w:uiPriority="61"/>
+    <w:lsdException w:name="Light Grid Accent 6" w:uiPriority="62"/>
+    <w:lsdException w:name="Medium Shading 1 Accent 6" w:uiPriority="63"/>
+    <w:lsdException w:name="Medium Shading 2 Accent 6" w:uiPriority="64"/>
+    <w:lsdException w:name="Medium List 1 Accent 6" w:uiPriority="65"/>
+    <w:lsdException w:name="Medium List 2 Accent 6" w:uiPriority="66"/>
+    <w:lsdException w:name="Medium Grid 1 Accent 6" w:uiPriority="67"/>
+    <w:lsdException w:name="Medium Grid 2 Accent 6" w:uiPriority="68"/>
+    <w:lsdException w:name="Medium Grid 3 Accent 6" w:uiPriority="69"/>
+    <w:lsdException w:name="Dark List Accent 6" w:uiPriority="70"/>
+    <w:lsdException w:name="Colorful Shading Accent 6" w:uiPriority="71"/>
+    <w:lsdException w:name="Colorful List Accent 6" w:uiPriority="72"/>
+    <w:lsdException w:name="Colorful Grid Accent 6" w:uiPriority="73"/>
+    <w:lsdException w:name="Subtle Emphasis" w:uiPriority="19" w:qFormat="1"/>
+    <w:lsdException w:name="Intense Emphasis" w:uiPriority="21" w:qFormat="1"/>
+    <w:lsdException w:name="Subtle Reference" w:uiPriority="31" w:qFormat="1"/>
+    <w:lsdException w:name="Intense Reference" w:uiPriority="32" w:qFormat="1"/>
+    <w:lsdException w:name="Book Title" w:uiPriority="33" w:qFormat="1"/>
+    <w:lsdException w:name="Bibliography" w:semiHidden="1" w:uiPriority="37" w:unhideWhenUsed="1"/>
+    <w:lsdException w:name="TOC Heading" w:semiHidden="1" w:uiPriority="39" w:unhideWhenUsed="1" w:qFormat="1"/>
+    <w:lsdException w:name="Plain Table 1" w:uiPriority="41"/>
+    <w:lsdException w:name="Plain Table 2" w:uiPriority="42"/>
+    <w:lsdException w:name="Plain Table 3" w:uiPriority="43"/>
+    <w:lsdException w:name="Plain Table 4" w:uiPriority="44"/>
+    <w:lsdException w:name="Plain Table 5" w:uiPriority="45"/>
+    <w:lsdException w:name="Grid Table Light" w:uiPriority="40"/>
+    <w:lsdException w:name="Grid Table 1 Light" w:uiPriority="46"/>
+    <w:lsdException w:name="Grid Table 2" w:uiPriority="47"/>
+    <w:lsdException w:name="Grid Table 3" w:uiPriority="48"/>
+    <w:lsdException w:name="Grid Table 4" w:uiPriority="49"/>
+    <w:lsdException w:name="Grid Table 5 Dark" w:uiPriority="50"/>
+    <w:lsdException w:name="Grid Table 6 Colorful" w:uiPriority="51"/>
+    <w:lsdException w:name="Grid Table 7 Colorful" w:uiPriority="52"/>
+    <w:lsdException w:name="Grid Table 1 Light Accent 1" w:uiPriority="46"/>
+    <w:lsdException w:name="Grid Table 2 Accent 1" w:uiPriority="47"/>
+    <w:lsdException w:name="Grid Table 3 Accent 1" w:uiPriority="48"/>
+    <w:lsdException w:name="Grid Table 4 Accent 1" w:uiPriority="49"/>
+    <w:lsdException w:name="Grid Table 5 Dark Accent 1" w:uiPriority="50"/>
+    <w:lsdException w:name="Grid Table 6 Colorful Accent 1" w:uiPriority="51"/>
+    <w:lsdException w:name="Grid Table 7 Colorful Accent 1" w:uiPriority="52"/>
+    <w:lsdException w:name="Grid Table 1 Light Accent 2" w:uiPriority="46"/>
+    <w:lsdException w:name="Grid Table 2 Accent 2" w:uiPriority="47"/>
+    <w:lsdException w:name="Grid Table 3 Accent 2" w:uiPriority="48"/>
+    <w:lsdException w:name="Grid Table 4 Accent 2" w:uiPriority="49"/>
+    <w:lsdException w:name="Grid Table 5 Dark Accent 2" w:uiPriority="50"/>
+    <w:lsdException w:name="Grid Table 6 Colorful Accent 2" w:uiPriority="51"/>
+    <w:lsdException w:name="Grid Table 7 Colorful Accent 2" w:uiPriority="52"/>
+    <w:lsdException w:name="Grid Table 1 Light Accent 3" w:uiPriority="46"/>
+    <w:lsdException w:name="Grid Table 2 Accent 3" w:uiPriority="47"/>
+    <w:lsdException w:name="Grid Table 3 Accent 3" w:uiPriority="48"/>
+    <w:lsdException w:name="Grid Table 4 Accent 3" w:uiPriority="49"/>
+    <w:lsdException w:name="Grid Table 5 Dark Accent 3" w:uiPriority="50"/>
+    <w:lsdException w:name="Grid Table 6 Colorful Accent 3" w:uiPriority="51"/>
+    <w:lsdException w:name="Grid Table 7 Colorful Accent 3" w:uiPriority="52"/>
+    <w:lsdException w:name="Grid Table 1 Light Accent 4" w:uiPriority="46"/>
+    <w:lsdException w:name="Grid Table 2 Accent 4" w:uiPriority="47"/>
+    <w:lsdException w:name="Grid Table 3 Accent 4" w:uiPriority="48"/>
+    <w:lsdException w:name="Grid Table 4 Accent 4" w:uiPriority="49"/>
+    <w:lsdException w:name="Grid Table 5 Dark Accent 4" w:uiPriority="50"/>
+    <w:lsdException w:name="Grid Table 6 Colorful Accent 4" w:uiPriority="51"/>
+    <w:lsdException w:name="Grid Table 7 Colorful Accent 4" w:uiPriority="52"/>
+    <w:lsdException w:name="Grid Table 1 Light Accent 5" w:uiPriority="46"/>
+    <w:lsdException w:name="Grid Table 2 Accent 5" w:uiPriority="47"/>
+    <w:lsdException w:name="Grid Table 3 Accent 5" w:uiPriority="48"/>
+    <w:lsdException w:name="Grid Table 4 Accent 5" w:uiPriority="49"/>
+    <w:lsdException w:name="Grid Table 5 Dark Accent 5" w:uiPriority="50"/>
+    <w:lsdException w:name="Grid Table 6 Colorful Accent 5" w:uiPriority="51"/>
+    <w:lsdException w:name="Grid Table 7 Colorful Accent 5" w:uiPriority="52"/>
+    <w:lsdException w:name="Grid Table 1 Light Accent 6" w:uiPriority="46"/>
+    <w:lsdException w:name="Grid Table 2 Accent 6" w:uiPriority="47"/>
+    <w:lsdException w:name="Grid Table 3 Accent 6" w:uiPriority="48"/>
+    <w:lsdException w:name="Grid Table 4 Accent 6" w:uiPriority="49"/>
+    <w:lsdException w:name="Grid Table 5 Dark Accent 6" w:uiPriority="50"/>
+    <w:lsdException w:name="Grid Table 6 Colorful Accent 6" w:uiPriority="51"/>
+    <w:lsdException w:name="Grid Table 7 Colorful Accent 6" w:uiPriority="52"/>
+    <w:lsdException w:name="List Table 1 Light" w:uiPriority="46"/>
+    <w:lsdException w:name="List Table 2" w:uiPriority="47"/>
+    <w:lsdException w:name="List Table 3" w:uiPriority="48"/>
+    <w:lsdException w:name="List Table 4" w:uiPriority="49"/>
+    <w:lsdException w:name="List Table 5 Dark" w:uiPriority="50"/>
+    <w:lsdException w:name="List Table 6 Colorful" w:uiPriority="51"/>
+    <w:lsdException w:name="List Table 7 Colorful" w:uiPriority="52"/>
+    <w:lsdException w:name="List Table 1 Light Accent 1" w:uiPriority="46"/>
+    <w:lsdException w:name="List Table 2 Accent 1" w:uiPriority="47"/>
+    <w:lsdException w:name="List Table 3 Accent 1" w:uiPriority="48"/>
+    <w:lsdException w:name="List Table 4 Accent 1" w:uiPriority="49"/>
+    <w:lsdException w:name="List Table 5 Dark Accent 1" w:uiPriority="50"/>
+    <w:lsdException w:name="List Table 6 Colorful Accent 1" w:uiPriority="51"/>
+    <w:lsdException w:name="List Table 7 Colorful Accent 1" w:uiPriority="52"/>
+    <w:lsdException w:name="List Table 1 Light Accent 2" w:uiPriority="46"/>
+    <w:lsdException w:name="List Table 2 Accent 2" w:uiPriority="47"/>
+    <w:lsdException w:name="List Table 3 Accent 2" w:uiPriority="48"/>
+    <w:lsdException w:name="List Table 4 Accent 2" w:uiPriority="49"/>
+    <w:lsdException w:name="List Table 5 Dark Accent 2" w:uiPriority="50"/>
+    <w:lsdException w:name="List Table 6 Colorful Accent 2" w:uiPriority="51"/>
+    <w:lsdException w:name="List Table 7 Colorful Accent 2" w:uiPriority="52"/>
+    <w:lsdException w:name="List Table 1 Light Accent 3" w:uiPriority="46"/>
+    <w:lsdException w:name="List Table 2 Accent 3" w:uiPriority="47"/>
+    <w:lsdException w:name="List Table 3 Accent 3" w:uiPriority="48"/>
+    <w:lsdException w:name="List Table 4 Accent 3" w:uiPriority="49"/>
+    <w:lsdException w:name="List Table 5 Dark Accent 3" w:uiPriority="50"/>
+    <w:lsdException w:name="List Table 6 Colorful Accent 3" w:uiPriority="51"/>
+    <w:lsdException w:name="List Table 7 Colorful Accent 3" w:uiPriority="52"/>
+    <w:lsdException w:name="List Table 1 Light Accent 4" w:uiPriority="46"/>
+    <w:lsdException w:name="List Table 2 Accent 4" w:uiPriority="47"/>
+    <w:lsdException w:name="List Table 3 Accent 4" w:uiPriority="48"/>
+    <w:lsdException w:name="List Table 4 Accent 4" w:uiPriority="49"/>
+    <w:lsdException w:name="List Table 5 Dark Accent 4" w:uiPriority="50"/>
+    <w:lsdException w:name="List Table 6 Colorful Accent 4" w:uiPriority="51"/>
+    <w:lsdException w:name="List Table 7 Colorful Accent 4" w:uiPriority="52"/>
+    <w:lsdException w:name="List Table 1 Light Accent 5" w:uiPriority="46"/>
+    <w:lsdException w:name="List Table 2 Accent 5" w:uiPriority="47"/>
+    <w:lsdException w:name="List Table 3 Accent 5" w:uiPriority="48"/>
+    <w:lsdException w:name="List Table 4 Accent 5" w:uiPriority="49"/>
+    <w:lsdException w:name="List Table 5 Dark Accent 5" w:uiPriority="50"/>
+    <w:lsdException w:name="List Table 6 Colorful Accent 5" w:uiPriority="51"/>
+    <w:lsdException w:name="List Table 7 Colorful Accent 5" w:uiPriority="52"/>
+    <w:lsdException w:name="List Table 1 Light Accent 6" w:uiPriority="46"/>
+    <w:lsdException w:name="List Table 2 Accent 6" w:uiPriority="47"/>
+    <w:lsdException w:name="List Table 3 Accent 6" w:uiPriority="48"/>
+    <w:lsdException w:name="List Table 4 Accent 6" w:uiPriority="49"/>
+    <w:lsdException w:name="List Table 5 Dark Accent 6" w:uiPriority="50"/>
+    <w:lsdException w:name="List Table 6 Colorful Accent 6" w:uiPriority="51"/>
+    <w:lsdException w:name="List Table 7 Colorful Accent 6" w:uiPriority="52"/>
+    <w:lsdException w:name="Mention" w:semiHidden="1" w:unhideWhenUsed="1"/>
+    <w:lsdException w:name="Smart Hyperlink" w:semiHidden="1" w:unhideWhenUsed="1"/>
+    <w:lsdException w:name="Hashtag" w:semiHidden="1" w:unhideWhenUsed="1"/>
+    <w:lsdException w:name="Unresolved Mention" w:semiHidden="1" w:unhideWhenUsed="1"/>
   </w:latentStyles>
   <w:style w:type="paragraph" w:default="1" w:styleId="Normal">
     <w:name w:val="Normal"/>
@@ -683,8 +976,8 @@
   </w:style>
   <w:style w:type="paragraph" w:styleId="Heading1">
     <w:name w:val="heading 1"/>
-    <w:basedOn w:val="normal0"/>
-    <w:next w:val="normal0"/>
+    <w:basedOn w:val="Normal1"/>
+    <w:next w:val="Normal1"/>
     <w:rsid w:val="00083EFA"/>
     <w:pPr>
       <w:keepNext/>
@@ -700,8 +993,8 @@
   </w:style>
   <w:style w:type="paragraph" w:styleId="Heading2">
     <w:name w:val="heading 2"/>
-    <w:basedOn w:val="normal0"/>
-    <w:next w:val="normal0"/>
+    <w:basedOn w:val="Normal1"/>
+    <w:next w:val="Normal1"/>
     <w:rsid w:val="00083EFA"/>
     <w:pPr>
       <w:keepNext/>
@@ -717,8 +1010,8 @@
   </w:style>
   <w:style w:type="paragraph" w:styleId="Heading3">
     <w:name w:val="heading 3"/>
-    <w:basedOn w:val="normal0"/>
-    <w:next w:val="normal0"/>
+    <w:basedOn w:val="Normal1"/>
+    <w:next w:val="Normal1"/>
     <w:rsid w:val="00083EFA"/>
     <w:pPr>
       <w:keepNext/>
@@ -734,8 +1027,8 @@
   </w:style>
   <w:style w:type="paragraph" w:styleId="Heading4">
     <w:name w:val="heading 4"/>
-    <w:basedOn w:val="normal0"/>
-    <w:next w:val="normal0"/>
+    <w:basedOn w:val="Normal1"/>
+    <w:next w:val="Normal1"/>
     <w:rsid w:val="00083EFA"/>
     <w:pPr>
       <w:keepNext/>
@@ -751,8 +1044,8 @@
   </w:style>
   <w:style w:type="paragraph" w:styleId="Heading5">
     <w:name w:val="heading 5"/>
-    <w:basedOn w:val="normal0"/>
-    <w:next w:val="normal0"/>
+    <w:basedOn w:val="Normal1"/>
+    <w:next w:val="Normal1"/>
     <w:rsid w:val="00083EFA"/>
     <w:pPr>
       <w:keepNext/>
@@ -766,8 +1059,8 @@
   </w:style>
   <w:style w:type="paragraph" w:styleId="Heading6">
     <w:name w:val="heading 6"/>
-    <w:basedOn w:val="normal0"/>
-    <w:next w:val="normal0"/>
+    <w:basedOn w:val="Normal1"/>
+    <w:next w:val="Normal1"/>
     <w:rsid w:val="00083EFA"/>
     <w:pPr>
       <w:keepNext/>
@@ -792,7 +1085,6 @@
     <w:uiPriority w:val="99"/>
     <w:semiHidden/>
     <w:unhideWhenUsed/>
-    <w:qFormat/>
     <w:tblPr>
       <w:tblInd w:w="0" w:type="dxa"/>
       <w:tblCellMar>
@@ -809,14 +1101,14 @@
     <w:semiHidden/>
     <w:unhideWhenUsed/>
   </w:style>
-  <w:style w:type="paragraph" w:customStyle="1" w:styleId="normal0">
-    <w:name w:val="normal"/>
+  <w:style w:type="paragraph" w:customStyle="1" w:styleId="Normal1">
+    <w:name w:val="Normal1"/>
     <w:rsid w:val="00083EFA"/>
   </w:style>
   <w:style w:type="paragraph" w:styleId="Title">
     <w:name w:val="Title"/>
-    <w:basedOn w:val="normal0"/>
-    <w:next w:val="normal0"/>
+    <w:basedOn w:val="Normal1"/>
+    <w:next w:val="Normal1"/>
     <w:rsid w:val="00083EFA"/>
     <w:pPr>
       <w:keepNext/>
@@ -831,8 +1123,8 @@
   </w:style>
   <w:style w:type="paragraph" w:styleId="Subtitle">
     <w:name w:val="Subtitle"/>
-    <w:basedOn w:val="normal0"/>
-    <w:next w:val="normal0"/>
+    <w:basedOn w:val="Normal1"/>
+    <w:next w:val="Normal1"/>
     <w:rsid w:val="00083EFA"/>
     <w:pPr>
       <w:keepNext/>
@@ -856,13 +1148,6 @@
     <w:tblPr>
       <w:tblStyleRowBandSize w:val="1"/>
       <w:tblStyleColBandSize w:val="1"/>
-      <w:tblInd w:w="0" w:type="dxa"/>
-      <w:tblCellMar>
-        <w:top w:w="0" w:type="dxa"/>
-        <w:left w:w="108" w:type="dxa"/>
-        <w:bottom w:w="0" w:type="dxa"/>
-        <w:right w:w="108" w:type="dxa"/>
-      </w:tblCellMar>
     </w:tblPr>
   </w:style>
 </w:styles>

</xml_diff>

<commit_message>
WIP: update individual project post-mortem
</commit_message>
<xml_diff>
--- a/PostMortems/Project Postmortem - Alpeche Pancha.docx
+++ b/PostMortems/Project Postmortem - Alpeche Pancha.docx
@@ -38,24 +38,6 @@
     <w:p>
       <w:pPr>
         <w:pStyle w:val="Normal1"/>
-      </w:pPr>
-      <w:r>
-        <w:t>Once you have made your final presentation</w:t>
-      </w:r>
-      <w:r>
-        <w:t xml:space="preserve"> and the final walkthrough of your game has been uploaded to Itch.IO</w:t>
-      </w:r>
-      <w:r>
-        <w:t xml:space="preserve"> WE NEED YOU TO SUBMIT THE FOLLOWING COMPONENTS UPLOADED TO A SEPERATELY LABELLED GITHUB FOLDER</w:t>
-      </w:r>
-    </w:p>
-    <w:p>
-      <w:pPr>
-        <w:pStyle w:val="Normal1"/>
-        <w:numPr>
-          <w:ilvl w:val="0"/>
-          <w:numId w:val="1"/>
-        </w:numPr>
         <w:pBdr>
           <w:top w:val="nil"/>
           <w:left w:val="nil"/>
@@ -63,99 +45,6 @@
           <w:right w:val="nil"/>
           <w:between w:val="nil"/>
         </w:pBdr>
-        <w:spacing w:after="0"/>
-        <w:contextualSpacing/>
-      </w:pPr>
-      <w:r>
-        <w:rPr>
-          <w:color w:val="000000"/>
-        </w:rPr>
-        <w:t xml:space="preserve">A SINGLE PAGE OF A4 (MAXIMUM) WHICH LISTS THE OVERVIEW OF THE ASSETS YOU HAVE PRODUCED FOR THE PROJECT, WHETHER THEY HAVE MADE IT INTO THE FINAL GAME OR NOT. </w:t>
-      </w:r>
-    </w:p>
-    <w:p>
-      <w:pPr>
-        <w:pStyle w:val="Normal1"/>
-        <w:numPr>
-          <w:ilvl w:val="0"/>
-          <w:numId w:val="1"/>
-        </w:numPr>
-        <w:pBdr>
-          <w:top w:val="nil"/>
-          <w:left w:val="nil"/>
-          <w:bottom w:val="nil"/>
-          <w:right w:val="nil"/>
-          <w:between w:val="nil"/>
-        </w:pBdr>
-        <w:contextualSpacing/>
-      </w:pPr>
-      <w:r>
-        <w:rPr>
-          <w:color w:val="000000"/>
-        </w:rPr>
-        <w:t xml:space="preserve">A COMPLETED REVIEW OF THE PROJECT </w:t>
-      </w:r>
-      <w:r>
-        <w:rPr>
-          <w:b/>
-          <w:color w:val="000000"/>
-        </w:rPr>
-        <w:t>USIN</w:t>
-      </w:r>
-      <w:bookmarkStart w:id="0" w:name="_GoBack"/>
-      <w:bookmarkEnd w:id="0"/>
-      <w:r>
-        <w:rPr>
-          <w:b/>
-          <w:color w:val="000000"/>
-        </w:rPr>
-        <w:t>G THE TEMPLATE PROVIDED BELOW</w:t>
-      </w:r>
-      <w:r>
-        <w:rPr>
-          <w:color w:val="000000"/>
-        </w:rPr>
-        <w:t xml:space="preserve">.  PLEASE REMEMBER THAT THE MORE DETAIL YOU ADD TO THIS COMPONENT THE EASIER IT IS FOR US TO JUDGE YOUR WORK. </w:t>
-      </w:r>
-      <w:proofErr w:type="gramStart"/>
-      <w:r>
-        <w:rPr>
-          <w:color w:val="000000"/>
-        </w:rPr>
-        <w:t>SO</w:t>
-      </w:r>
-      <w:proofErr w:type="gramEnd"/>
-      <w:r>
-        <w:rPr>
-          <w:color w:val="000000"/>
-        </w:rPr>
-        <w:t xml:space="preserve"> AVOID SINGLE LINES OF TEXT. </w:t>
-      </w:r>
-      <w:r>
-        <w:rPr>
-          <w:b/>
-          <w:color w:val="000000"/>
-        </w:rPr>
-        <w:t>EXPLAIN WHAT YOU MEAN</w:t>
-      </w:r>
-      <w:r>
-        <w:rPr>
-          <w:color w:val="000000"/>
-        </w:rPr>
-        <w:t>.</w:t>
-      </w:r>
-    </w:p>
-    <w:p>
-      <w:pPr>
-        <w:pStyle w:val="Normal1"/>
-        <w:pBdr>
-          <w:top w:val="nil"/>
-          <w:left w:val="nil"/>
-          <w:bottom w:val="nil"/>
-          <w:right w:val="nil"/>
-          <w:between w:val="nil"/>
-        </w:pBdr>
-        <w:ind w:left="720"/>
         <w:contextualSpacing/>
       </w:pPr>
     </w:p>
@@ -286,6 +175,12 @@
             <w:pPr>
               <w:pStyle w:val="Normal1"/>
             </w:pPr>
+            <w:r>
+              <w:t xml:space="preserve">Overall, </w:t>
+            </w:r>
+            <w:r>
+              <w:t>our group worked well together and as a team to deliver a playable game. Our game meets the requirements of the SUMO Digital brief and is well designed with good quality assets and gameplay.</w:t>
+            </w:r>
           </w:p>
         </w:tc>
       </w:tr>
@@ -311,6 +206,51 @@
             <w:pPr>
               <w:pStyle w:val="Normal1"/>
             </w:pPr>
+            <w:r>
+              <w:t>Firstly, a couple of game features were incomplete due to time constraints. I believe that we could’ve planned a little bit better to have these features implemented in the final game.</w:t>
+            </w:r>
+          </w:p>
+          <w:p>
+            <w:pPr>
+              <w:pStyle w:val="Normal1"/>
+            </w:pPr>
+          </w:p>
+          <w:p>
+            <w:pPr>
+              <w:pStyle w:val="Normal1"/>
+            </w:pPr>
+            <w:r>
+              <w:t xml:space="preserve">The first feature was the distance tracker with milestone beams. Matthew was very keen on having light beams that informed the player about how much distance they had travelled, at different milestones (e.g. 500 meters, 1000 meters, </w:t>
+            </w:r>
+            <w:proofErr w:type="spellStart"/>
+            <w:r>
+              <w:t>etc</w:t>
+            </w:r>
+            <w:proofErr w:type="spellEnd"/>
+            <w:r>
+              <w:t>). This was a technical challenge because our only level in the game was randomly generated during gameplay. It was not possible to incorporate the distance beams in the generated con</w:t>
+            </w:r>
+            <w:bookmarkStart w:id="0" w:name="_GoBack"/>
+            <w:bookmarkEnd w:id="0"/>
+            <w:r>
+              <w:t>tent easily, so we decided that this feature should only be implemented if there was time at the end for it.</w:t>
+            </w:r>
+          </w:p>
+          <w:p>
+            <w:pPr>
+              <w:pStyle w:val="Normal1"/>
+            </w:pPr>
+          </w:p>
+          <w:p>
+            <w:pPr>
+              <w:pStyle w:val="Normal1"/>
+            </w:pPr>
+            <w:r>
+              <w:t xml:space="preserve">The next feature was the random content generation. Although our level does generate content infinitely during gameplay, the way I implemented this feature is not optimal. There are only 6 different types of “chunks” that get generated, some with platforms and walls. This leads to the gameplay being too easy and predictable, even when the player speed is gradually increased to raise the difficulty. Due to the way I implemented chunks, they were not flexible enough to allow entities such as gold pickups, water, lava, and distance beams to be used. </w:t>
+            </w:r>
+            <w:r>
+              <w:t>Although all these assets, and more, are visible in our demo levels, the final level does not include them because of this technical limitation, and it makes the game look a bit bland.</w:t>
+            </w:r>
           </w:p>
         </w:tc>
       </w:tr>
@@ -353,6 +293,32 @@
           <w:tcPr>
             <w:tcW w:w="6588" w:type="dxa"/>
           </w:tcPr>
+          <w:p>
+            <w:pPr>
+              <w:pStyle w:val="Normal1"/>
+            </w:pPr>
+            <w:r>
+              <w:t>As the only programmer in the team, I feel that my contributions to the project were satisfactory. Despite only having one programmer, the game is functional and most features we planned for were implemented. I’ve already mentioned that I am not happy with the two features that were incomplete, and in hindsight I should’ve spent more time planning and researching better ways to implement them in the game.</w:t>
+            </w:r>
+          </w:p>
+          <w:p>
+            <w:pPr>
+              <w:pStyle w:val="Normal1"/>
+            </w:pPr>
+          </w:p>
+          <w:p>
+            <w:pPr>
+              <w:pStyle w:val="Normal1"/>
+            </w:pPr>
+            <w:r>
+              <w:t>As a team member, I attended every meeting and was always reachable via Discord, as seen in our chat logs. I often suggested ideas to the designers and always clarified their requirements before implementing the features they wanted.</w:t>
+            </w:r>
+          </w:p>
+          <w:p>
+            <w:pPr>
+              <w:pStyle w:val="Normal1"/>
+            </w:pPr>
+          </w:p>
           <w:p>
             <w:pPr>
               <w:pStyle w:val="Normal1"/>
@@ -435,6 +401,16 @@
             <w:pPr>
               <w:pStyle w:val="Normal1"/>
             </w:pPr>
+            <w:r>
+              <w:lastRenderedPageBreak/>
+              <w:t xml:space="preserve">As a part-time student, it is vital to manage my time appropriately. </w:t>
+            </w:r>
+            <w:r>
+              <w:t>Several</w:t>
+            </w:r>
+            <w:r>
+              <w:t xml:space="preserve"> negative aspects of the project that I have mentioned could’ve been avoided if I had better time management.</w:t>
+            </w:r>
           </w:p>
           <w:p>
             <w:pPr>
@@ -470,6 +446,1451 @@
         </w:rPr>
         <w:t>Asset List</w:t>
       </w:r>
+    </w:p>
+    <w:p>
+      <w:pPr>
+        <w:pStyle w:val="Normal1"/>
+        <w:numPr>
+          <w:ilvl w:val="0"/>
+          <w:numId w:val="2"/>
+        </w:numPr>
+        <w:spacing w:after="0"/>
+        <w:ind w:left="714" w:hanging="357"/>
+        <w:rPr>
+          <w:b/>
+        </w:rPr>
+      </w:pPr>
+      <w:r>
+        <w:t>MineCart</w:t>
+      </w:r>
+      <w:r>
+        <w:t>/</w:t>
+      </w:r>
+      <w:r>
+        <w:t>Content</w:t>
+      </w:r>
+      <w:r>
+        <w:t>/</w:t>
+      </w:r>
+      <w:r>
+        <w:t>2DSideScrollerBP</w:t>
+      </w:r>
+      <w:r>
+        <w:t>/</w:t>
+      </w:r>
+      <w:r>
+        <w:t>Blueprints</w:t>
+      </w:r>
+      <w:r>
+        <w:t>/</w:t>
+      </w:r>
+      <w:r>
+        <w:rPr>
+          <w:b/>
+        </w:rPr>
+        <w:t>2DSideScrollerGameMode.uasset</w:t>
+      </w:r>
+    </w:p>
+    <w:p>
+      <w:pPr>
+        <w:pStyle w:val="Normal1"/>
+        <w:numPr>
+          <w:ilvl w:val="0"/>
+          <w:numId w:val="2"/>
+        </w:numPr>
+        <w:spacing w:after="0"/>
+        <w:ind w:left="714" w:hanging="357"/>
+      </w:pPr>
+      <w:proofErr w:type="spellStart"/>
+      <w:r>
+        <w:t>MineCart</w:t>
+      </w:r>
+      <w:proofErr w:type="spellEnd"/>
+      <w:r>
+        <w:t>/</w:t>
+      </w:r>
+      <w:r>
+        <w:t>Content</w:t>
+      </w:r>
+      <w:r>
+        <w:t>/</w:t>
+      </w:r>
+      <w:r>
+        <w:t>Character</w:t>
+      </w:r>
+      <w:r>
+        <w:t>/</w:t>
+      </w:r>
+      <w:r>
+        <w:rPr>
+          <w:b/>
+        </w:rPr>
+        <w:t>2DSideScrollerCharacter.uasset</w:t>
+      </w:r>
+    </w:p>
+    <w:p>
+      <w:pPr>
+        <w:pStyle w:val="Normal1"/>
+        <w:numPr>
+          <w:ilvl w:val="0"/>
+          <w:numId w:val="2"/>
+        </w:numPr>
+        <w:spacing w:after="0"/>
+        <w:ind w:left="714" w:hanging="357"/>
+      </w:pPr>
+      <w:proofErr w:type="spellStart"/>
+      <w:r>
+        <w:t>MineCart</w:t>
+      </w:r>
+      <w:proofErr w:type="spellEnd"/>
+      <w:r>
+        <w:t>/</w:t>
+      </w:r>
+      <w:r>
+        <w:t>Content</w:t>
+      </w:r>
+      <w:r>
+        <w:t>/</w:t>
+      </w:r>
+      <w:r>
+        <w:t>Items</w:t>
+      </w:r>
+      <w:r>
+        <w:t>/</w:t>
+      </w:r>
+      <w:proofErr w:type="spellStart"/>
+      <w:r>
+        <w:rPr>
+          <w:b/>
+        </w:rPr>
+        <w:t>MilestoneBeam.uasset</w:t>
+      </w:r>
+      <w:proofErr w:type="spellEnd"/>
+      <w:r>
+        <w:t xml:space="preserve"> (unused in game)</w:t>
+      </w:r>
+    </w:p>
+    <w:p>
+      <w:pPr>
+        <w:pStyle w:val="Normal1"/>
+        <w:numPr>
+          <w:ilvl w:val="0"/>
+          <w:numId w:val="2"/>
+        </w:numPr>
+        <w:spacing w:after="0"/>
+        <w:ind w:left="714" w:hanging="357"/>
+      </w:pPr>
+      <w:proofErr w:type="spellStart"/>
+      <w:r>
+        <w:t>MineCart</w:t>
+      </w:r>
+      <w:proofErr w:type="spellEnd"/>
+      <w:r>
+        <w:t>/</w:t>
+      </w:r>
+      <w:r>
+        <w:t>Content</w:t>
+      </w:r>
+      <w:r>
+        <w:t>/</w:t>
+      </w:r>
+      <w:r>
+        <w:t>Items</w:t>
+      </w:r>
+      <w:r>
+        <w:t>/</w:t>
+      </w:r>
+      <w:r>
+        <w:t>Pickups</w:t>
+      </w:r>
+      <w:r>
+        <w:t>/</w:t>
+      </w:r>
+      <w:proofErr w:type="spellStart"/>
+      <w:r>
+        <w:rPr>
+          <w:b/>
+        </w:rPr>
+        <w:t>ScorePickup.uasset</w:t>
+      </w:r>
+      <w:proofErr w:type="spellEnd"/>
+    </w:p>
+    <w:p>
+      <w:pPr>
+        <w:pStyle w:val="Normal1"/>
+        <w:numPr>
+          <w:ilvl w:val="0"/>
+          <w:numId w:val="2"/>
+        </w:numPr>
+        <w:spacing w:after="0"/>
+        <w:ind w:left="714" w:hanging="357"/>
+      </w:pPr>
+      <w:proofErr w:type="spellStart"/>
+      <w:r>
+        <w:t>MineCart</w:t>
+      </w:r>
+      <w:proofErr w:type="spellEnd"/>
+      <w:r>
+        <w:t>/</w:t>
+      </w:r>
+      <w:r>
+        <w:t>Content</w:t>
+      </w:r>
+      <w:r>
+        <w:t>/</w:t>
+      </w:r>
+      <w:r>
+        <w:t>Level</w:t>
+      </w:r>
+      <w:r>
+        <w:t>/</w:t>
+      </w:r>
+      <w:proofErr w:type="spellStart"/>
+      <w:r>
+        <w:rPr>
+          <w:b/>
+        </w:rPr>
+        <w:t>DemoLevel.umap</w:t>
+      </w:r>
+      <w:proofErr w:type="spellEnd"/>
+    </w:p>
+    <w:p>
+      <w:pPr>
+        <w:pStyle w:val="Normal1"/>
+        <w:numPr>
+          <w:ilvl w:val="0"/>
+          <w:numId w:val="2"/>
+        </w:numPr>
+        <w:spacing w:after="0"/>
+        <w:ind w:left="714" w:hanging="357"/>
+      </w:pPr>
+      <w:proofErr w:type="spellStart"/>
+      <w:r>
+        <w:t>MineCart</w:t>
+      </w:r>
+      <w:proofErr w:type="spellEnd"/>
+      <w:r>
+        <w:t>/</w:t>
+      </w:r>
+      <w:r>
+        <w:t>Content</w:t>
+      </w:r>
+      <w:r>
+        <w:t>/</w:t>
+      </w:r>
+      <w:r>
+        <w:t>Level</w:t>
+      </w:r>
+      <w:r>
+        <w:t>/</w:t>
+      </w:r>
+      <w:proofErr w:type="spellStart"/>
+      <w:r>
+        <w:rPr>
+          <w:b/>
+        </w:rPr>
+        <w:t>MainLevel.umap</w:t>
+      </w:r>
+      <w:proofErr w:type="spellEnd"/>
+    </w:p>
+    <w:p>
+      <w:pPr>
+        <w:pStyle w:val="Normal1"/>
+        <w:numPr>
+          <w:ilvl w:val="0"/>
+          <w:numId w:val="2"/>
+        </w:numPr>
+        <w:spacing w:after="0"/>
+        <w:ind w:left="714" w:hanging="357"/>
+      </w:pPr>
+      <w:proofErr w:type="spellStart"/>
+      <w:r>
+        <w:t>MineCart</w:t>
+      </w:r>
+      <w:proofErr w:type="spellEnd"/>
+      <w:r>
+        <w:t>/</w:t>
+      </w:r>
+      <w:r>
+        <w:t>Content</w:t>
+      </w:r>
+      <w:r>
+        <w:t>/</w:t>
+      </w:r>
+      <w:r>
+        <w:t>Level</w:t>
+      </w:r>
+      <w:r>
+        <w:t>/</w:t>
+      </w:r>
+      <w:proofErr w:type="spellStart"/>
+      <w:r>
+        <w:rPr>
+          <w:b/>
+        </w:rPr>
+        <w:t>MainMenu.umap</w:t>
+      </w:r>
+      <w:proofErr w:type="spellEnd"/>
+    </w:p>
+    <w:p>
+      <w:pPr>
+        <w:pStyle w:val="Normal1"/>
+        <w:numPr>
+          <w:ilvl w:val="0"/>
+          <w:numId w:val="2"/>
+        </w:numPr>
+        <w:spacing w:after="0"/>
+        <w:ind w:left="714" w:hanging="357"/>
+      </w:pPr>
+      <w:proofErr w:type="spellStart"/>
+      <w:r>
+        <w:t>MineCart</w:t>
+      </w:r>
+      <w:proofErr w:type="spellEnd"/>
+      <w:r>
+        <w:t>/</w:t>
+      </w:r>
+      <w:r>
+        <w:t>Content</w:t>
+      </w:r>
+      <w:r>
+        <w:t>/</w:t>
+      </w:r>
+      <w:r>
+        <w:t>Level</w:t>
+      </w:r>
+      <w:r>
+        <w:t>/</w:t>
+      </w:r>
+      <w:proofErr w:type="spellStart"/>
+      <w:r>
+        <w:rPr>
+          <w:b/>
+        </w:rPr>
+        <w:t>TutorialLevel.umap</w:t>
+      </w:r>
+      <w:proofErr w:type="spellEnd"/>
+    </w:p>
+    <w:p>
+      <w:pPr>
+        <w:pStyle w:val="Normal1"/>
+        <w:numPr>
+          <w:ilvl w:val="0"/>
+          <w:numId w:val="2"/>
+        </w:numPr>
+        <w:spacing w:after="0"/>
+        <w:ind w:left="714" w:hanging="357"/>
+        <w:rPr>
+          <w:b/>
+        </w:rPr>
+      </w:pPr>
+      <w:proofErr w:type="spellStart"/>
+      <w:r>
+        <w:t>MineCart</w:t>
+      </w:r>
+      <w:proofErr w:type="spellEnd"/>
+      <w:r>
+        <w:t>/</w:t>
+      </w:r>
+      <w:r>
+        <w:t>Content</w:t>
+      </w:r>
+      <w:r>
+        <w:t>/</w:t>
+      </w:r>
+      <w:r>
+        <w:t>Level</w:t>
+      </w:r>
+      <w:r>
+        <w:t>/</w:t>
+      </w:r>
+      <w:r>
+        <w:t>Background</w:t>
+      </w:r>
+      <w:r>
+        <w:t>/</w:t>
+      </w:r>
+      <w:r>
+        <w:rPr>
+          <w:b/>
+        </w:rPr>
+        <w:t>CaveWall1.uasset</w:t>
+      </w:r>
+    </w:p>
+    <w:p>
+      <w:pPr>
+        <w:pStyle w:val="Normal1"/>
+        <w:numPr>
+          <w:ilvl w:val="0"/>
+          <w:numId w:val="2"/>
+        </w:numPr>
+        <w:spacing w:after="0"/>
+        <w:ind w:left="714" w:hanging="357"/>
+        <w:rPr>
+          <w:b/>
+        </w:rPr>
+      </w:pPr>
+      <w:proofErr w:type="spellStart"/>
+      <w:r>
+        <w:t>MineCart</w:t>
+      </w:r>
+      <w:proofErr w:type="spellEnd"/>
+      <w:r>
+        <w:t>/</w:t>
+      </w:r>
+      <w:r>
+        <w:t>Content</w:t>
+      </w:r>
+      <w:r>
+        <w:t>/</w:t>
+      </w:r>
+      <w:r>
+        <w:t>Level</w:t>
+      </w:r>
+      <w:r>
+        <w:t>/</w:t>
+      </w:r>
+      <w:r>
+        <w:t>Chunks</w:t>
+      </w:r>
+      <w:r>
+        <w:t>/</w:t>
+      </w:r>
+      <w:proofErr w:type="spellStart"/>
+      <w:r>
+        <w:rPr>
+          <w:b/>
+        </w:rPr>
+        <w:t>BaseChunkFloor.uasset</w:t>
+      </w:r>
+      <w:proofErr w:type="spellEnd"/>
+    </w:p>
+    <w:p>
+      <w:pPr>
+        <w:pStyle w:val="Normal1"/>
+        <w:numPr>
+          <w:ilvl w:val="0"/>
+          <w:numId w:val="2"/>
+        </w:numPr>
+        <w:spacing w:after="0"/>
+        <w:ind w:left="714" w:hanging="357"/>
+        <w:rPr>
+          <w:b/>
+        </w:rPr>
+      </w:pPr>
+      <w:proofErr w:type="spellStart"/>
+      <w:r>
+        <w:t>MineCart</w:t>
+      </w:r>
+      <w:proofErr w:type="spellEnd"/>
+      <w:r>
+        <w:t>/</w:t>
+      </w:r>
+      <w:r>
+        <w:t>Content</w:t>
+      </w:r>
+      <w:r>
+        <w:t>/</w:t>
+      </w:r>
+      <w:r>
+        <w:t>Level</w:t>
+      </w:r>
+      <w:r>
+        <w:t>/</w:t>
+      </w:r>
+      <w:r>
+        <w:t>Chunks</w:t>
+      </w:r>
+      <w:r>
+        <w:t>/</w:t>
+      </w:r>
+      <w:r>
+        <w:rPr>
+          <w:b/>
+        </w:rPr>
+        <w:t>ChunkFloor1.uasset</w:t>
+      </w:r>
+    </w:p>
+    <w:p>
+      <w:pPr>
+        <w:pStyle w:val="Normal1"/>
+        <w:numPr>
+          <w:ilvl w:val="0"/>
+          <w:numId w:val="2"/>
+        </w:numPr>
+        <w:spacing w:after="0"/>
+        <w:ind w:left="714" w:hanging="357"/>
+      </w:pPr>
+      <w:proofErr w:type="spellStart"/>
+      <w:r>
+        <w:t>MineCart</w:t>
+      </w:r>
+      <w:proofErr w:type="spellEnd"/>
+      <w:r>
+        <w:t>/</w:t>
+      </w:r>
+      <w:r>
+        <w:t>Content</w:t>
+      </w:r>
+      <w:r>
+        <w:t>/</w:t>
+      </w:r>
+      <w:r>
+        <w:t>Level</w:t>
+      </w:r>
+      <w:r>
+        <w:t>/</w:t>
+      </w:r>
+      <w:r>
+        <w:t>Chunks</w:t>
+      </w:r>
+      <w:r>
+        <w:t>/</w:t>
+      </w:r>
+      <w:r>
+        <w:rPr>
+          <w:b/>
+        </w:rPr>
+        <w:t>ChunkFloor</w:t>
+      </w:r>
+      <w:r>
+        <w:rPr>
+          <w:b/>
+        </w:rPr>
+        <w:t>2</w:t>
+      </w:r>
+      <w:r>
+        <w:rPr>
+          <w:b/>
+        </w:rPr>
+        <w:t>.uasset</w:t>
+      </w:r>
+    </w:p>
+    <w:p>
+      <w:pPr>
+        <w:pStyle w:val="Normal1"/>
+        <w:numPr>
+          <w:ilvl w:val="0"/>
+          <w:numId w:val="2"/>
+        </w:numPr>
+        <w:spacing w:after="0"/>
+        <w:ind w:left="714" w:hanging="357"/>
+      </w:pPr>
+      <w:proofErr w:type="spellStart"/>
+      <w:r>
+        <w:t>MineCart</w:t>
+      </w:r>
+      <w:proofErr w:type="spellEnd"/>
+      <w:r>
+        <w:t>/</w:t>
+      </w:r>
+      <w:r>
+        <w:t>Content</w:t>
+      </w:r>
+      <w:r>
+        <w:t>/</w:t>
+      </w:r>
+      <w:r>
+        <w:t>Level</w:t>
+      </w:r>
+      <w:r>
+        <w:t>/</w:t>
+      </w:r>
+      <w:r>
+        <w:t>Chunks</w:t>
+      </w:r>
+      <w:r>
+        <w:t>/</w:t>
+      </w:r>
+      <w:r>
+        <w:rPr>
+          <w:b/>
+        </w:rPr>
+        <w:t>ChunkFloor</w:t>
+      </w:r>
+      <w:r>
+        <w:rPr>
+          <w:b/>
+        </w:rPr>
+        <w:t>3</w:t>
+      </w:r>
+      <w:r>
+        <w:rPr>
+          <w:b/>
+        </w:rPr>
+        <w:t>.uasset</w:t>
+      </w:r>
+    </w:p>
+    <w:p>
+      <w:pPr>
+        <w:pStyle w:val="Normal1"/>
+        <w:numPr>
+          <w:ilvl w:val="0"/>
+          <w:numId w:val="2"/>
+        </w:numPr>
+        <w:spacing w:after="0"/>
+        <w:ind w:left="714" w:hanging="357"/>
+      </w:pPr>
+      <w:proofErr w:type="spellStart"/>
+      <w:r>
+        <w:t>MineCart</w:t>
+      </w:r>
+      <w:proofErr w:type="spellEnd"/>
+      <w:r>
+        <w:t>/</w:t>
+      </w:r>
+      <w:r>
+        <w:t>Content</w:t>
+      </w:r>
+      <w:r>
+        <w:t>/</w:t>
+      </w:r>
+      <w:r>
+        <w:t>Level</w:t>
+      </w:r>
+      <w:r>
+        <w:t>/</w:t>
+      </w:r>
+      <w:r>
+        <w:t>Chunks</w:t>
+      </w:r>
+      <w:r>
+        <w:t>/</w:t>
+      </w:r>
+      <w:r>
+        <w:rPr>
+          <w:b/>
+        </w:rPr>
+        <w:t>ChunkFloor</w:t>
+      </w:r>
+      <w:r>
+        <w:rPr>
+          <w:b/>
+        </w:rPr>
+        <w:t>4</w:t>
+      </w:r>
+      <w:r>
+        <w:rPr>
+          <w:b/>
+        </w:rPr>
+        <w:t>.uasset</w:t>
+      </w:r>
+    </w:p>
+    <w:p>
+      <w:pPr>
+        <w:pStyle w:val="Normal1"/>
+        <w:numPr>
+          <w:ilvl w:val="0"/>
+          <w:numId w:val="2"/>
+        </w:numPr>
+        <w:spacing w:after="0"/>
+        <w:ind w:left="714" w:hanging="357"/>
+      </w:pPr>
+      <w:proofErr w:type="spellStart"/>
+      <w:r>
+        <w:t>MineCart</w:t>
+      </w:r>
+      <w:proofErr w:type="spellEnd"/>
+      <w:r>
+        <w:t>/</w:t>
+      </w:r>
+      <w:r>
+        <w:t>Content</w:t>
+      </w:r>
+      <w:r>
+        <w:t>/</w:t>
+      </w:r>
+      <w:r>
+        <w:t>Level</w:t>
+      </w:r>
+      <w:r>
+        <w:t>/</w:t>
+      </w:r>
+      <w:r>
+        <w:t>Chunks</w:t>
+      </w:r>
+      <w:r>
+        <w:t>/</w:t>
+      </w:r>
+      <w:r>
+        <w:rPr>
+          <w:b/>
+        </w:rPr>
+        <w:t>ChunkFloor</w:t>
+      </w:r>
+      <w:r>
+        <w:rPr>
+          <w:b/>
+        </w:rPr>
+        <w:t>5</w:t>
+      </w:r>
+      <w:r>
+        <w:rPr>
+          <w:b/>
+        </w:rPr>
+        <w:t>.uasset</w:t>
+      </w:r>
+    </w:p>
+    <w:p>
+      <w:pPr>
+        <w:pStyle w:val="Normal1"/>
+        <w:numPr>
+          <w:ilvl w:val="0"/>
+          <w:numId w:val="2"/>
+        </w:numPr>
+        <w:spacing w:after="0"/>
+        <w:ind w:left="714" w:hanging="357"/>
+      </w:pPr>
+      <w:proofErr w:type="spellStart"/>
+      <w:r>
+        <w:t>MineCart</w:t>
+      </w:r>
+      <w:proofErr w:type="spellEnd"/>
+      <w:r>
+        <w:t>/</w:t>
+      </w:r>
+      <w:r>
+        <w:t>Content</w:t>
+      </w:r>
+      <w:r>
+        <w:t>/</w:t>
+      </w:r>
+      <w:r>
+        <w:t>Level</w:t>
+      </w:r>
+      <w:r>
+        <w:t>/</w:t>
+      </w:r>
+      <w:r>
+        <w:t>Chunks</w:t>
+      </w:r>
+      <w:r>
+        <w:t>/</w:t>
+      </w:r>
+      <w:r>
+        <w:rPr>
+          <w:b/>
+        </w:rPr>
+        <w:t>ChunkFloor</w:t>
+      </w:r>
+      <w:r>
+        <w:rPr>
+          <w:b/>
+        </w:rPr>
+        <w:t>6</w:t>
+      </w:r>
+      <w:r>
+        <w:rPr>
+          <w:b/>
+        </w:rPr>
+        <w:t>.uasset</w:t>
+      </w:r>
+    </w:p>
+    <w:p>
+      <w:pPr>
+        <w:pStyle w:val="Normal1"/>
+        <w:numPr>
+          <w:ilvl w:val="0"/>
+          <w:numId w:val="2"/>
+        </w:numPr>
+        <w:spacing w:after="0"/>
+      </w:pPr>
+      <w:proofErr w:type="spellStart"/>
+      <w:r>
+        <w:t>MineCart</w:t>
+      </w:r>
+      <w:proofErr w:type="spellEnd"/>
+      <w:r>
+        <w:t>/Content/Level/Placeable/</w:t>
+      </w:r>
+      <w:proofErr w:type="spellStart"/>
+      <w:r>
+        <w:rPr>
+          <w:b/>
+        </w:rPr>
+        <w:t>ERailTrackType.uasset</w:t>
+      </w:r>
+      <w:proofErr w:type="spellEnd"/>
+    </w:p>
+    <w:p>
+      <w:pPr>
+        <w:pStyle w:val="Normal1"/>
+        <w:numPr>
+          <w:ilvl w:val="0"/>
+          <w:numId w:val="2"/>
+        </w:numPr>
+        <w:spacing w:after="0"/>
+        <w:rPr>
+          <w:b/>
+        </w:rPr>
+      </w:pPr>
+      <w:proofErr w:type="spellStart"/>
+      <w:r>
+        <w:t>MineCart</w:t>
+      </w:r>
+      <w:proofErr w:type="spellEnd"/>
+      <w:r>
+        <w:t>/Content/Level/Placeable/</w:t>
+      </w:r>
+      <w:proofErr w:type="spellStart"/>
+      <w:r>
+        <w:rPr>
+          <w:b/>
+        </w:rPr>
+        <w:t>RailTrack.uasset</w:t>
+      </w:r>
+      <w:proofErr w:type="spellEnd"/>
+    </w:p>
+    <w:p>
+      <w:pPr>
+        <w:pStyle w:val="Normal1"/>
+        <w:numPr>
+          <w:ilvl w:val="0"/>
+          <w:numId w:val="2"/>
+        </w:numPr>
+        <w:spacing w:after="0"/>
+      </w:pPr>
+      <w:proofErr w:type="spellStart"/>
+      <w:r>
+        <w:t>MineCart</w:t>
+      </w:r>
+      <w:proofErr w:type="spellEnd"/>
+      <w:r>
+        <w:t>/Content/Level/Placeable/</w:t>
+      </w:r>
+      <w:proofErr w:type="spellStart"/>
+      <w:r>
+        <w:rPr>
+          <w:b/>
+        </w:rPr>
+        <w:t>RailTrackDown.uasset</w:t>
+      </w:r>
+      <w:proofErr w:type="spellEnd"/>
+    </w:p>
+    <w:p>
+      <w:pPr>
+        <w:pStyle w:val="Normal1"/>
+        <w:numPr>
+          <w:ilvl w:val="0"/>
+          <w:numId w:val="2"/>
+        </w:numPr>
+        <w:spacing w:after="0"/>
+      </w:pPr>
+      <w:proofErr w:type="spellStart"/>
+      <w:r>
+        <w:t>MineCart</w:t>
+      </w:r>
+      <w:proofErr w:type="spellEnd"/>
+      <w:r>
+        <w:t>/Content/Level/Placeable/</w:t>
+      </w:r>
+      <w:proofErr w:type="spellStart"/>
+      <w:r>
+        <w:rPr>
+          <w:b/>
+        </w:rPr>
+        <w:t>RailTrackHighStraight.uasset</w:t>
+      </w:r>
+      <w:proofErr w:type="spellEnd"/>
+    </w:p>
+    <w:p>
+      <w:pPr>
+        <w:pStyle w:val="Normal1"/>
+        <w:numPr>
+          <w:ilvl w:val="0"/>
+          <w:numId w:val="2"/>
+        </w:numPr>
+        <w:spacing w:after="0"/>
+      </w:pPr>
+      <w:proofErr w:type="spellStart"/>
+      <w:r>
+        <w:t>MineCart</w:t>
+      </w:r>
+      <w:proofErr w:type="spellEnd"/>
+      <w:r>
+        <w:t>/Content/Level/Placeable/</w:t>
+      </w:r>
+      <w:proofErr w:type="spellStart"/>
+      <w:r>
+        <w:rPr>
+          <w:b/>
+        </w:rPr>
+        <w:t>RailTrackStraight.uasset</w:t>
+      </w:r>
+      <w:proofErr w:type="spellEnd"/>
+    </w:p>
+    <w:p>
+      <w:pPr>
+        <w:pStyle w:val="Normal1"/>
+        <w:numPr>
+          <w:ilvl w:val="0"/>
+          <w:numId w:val="2"/>
+        </w:numPr>
+        <w:spacing w:after="0"/>
+      </w:pPr>
+      <w:proofErr w:type="spellStart"/>
+      <w:r>
+        <w:t>MineCart</w:t>
+      </w:r>
+      <w:proofErr w:type="spellEnd"/>
+      <w:r>
+        <w:t>/Content/Level/Placeable/</w:t>
+      </w:r>
+      <w:proofErr w:type="spellStart"/>
+      <w:r>
+        <w:rPr>
+          <w:b/>
+        </w:rPr>
+        <w:t>RailTrackUp.uasset</w:t>
+      </w:r>
+      <w:proofErr w:type="spellEnd"/>
+    </w:p>
+    <w:p>
+      <w:pPr>
+        <w:pStyle w:val="Normal1"/>
+        <w:numPr>
+          <w:ilvl w:val="0"/>
+          <w:numId w:val="2"/>
+        </w:numPr>
+        <w:spacing w:after="0"/>
+      </w:pPr>
+      <w:proofErr w:type="spellStart"/>
+      <w:r>
+        <w:t>MineCart</w:t>
+      </w:r>
+      <w:proofErr w:type="spellEnd"/>
+      <w:r>
+        <w:t>/Content/Level/Platform/</w:t>
+      </w:r>
+      <w:r>
+        <w:rPr>
+          <w:b/>
+        </w:rPr>
+        <w:t>CaveCeiling1.uasset</w:t>
+      </w:r>
+    </w:p>
+    <w:p>
+      <w:pPr>
+        <w:pStyle w:val="Normal1"/>
+        <w:numPr>
+          <w:ilvl w:val="0"/>
+          <w:numId w:val="2"/>
+        </w:numPr>
+        <w:spacing w:after="0"/>
+      </w:pPr>
+      <w:proofErr w:type="spellStart"/>
+      <w:r>
+        <w:t>MineCart</w:t>
+      </w:r>
+      <w:proofErr w:type="spellEnd"/>
+      <w:r>
+        <w:t>/Content/Level/Platform/</w:t>
+      </w:r>
+      <w:r>
+        <w:rPr>
+          <w:b/>
+        </w:rPr>
+        <w:t>CaveCeiling2.uasset</w:t>
+      </w:r>
+    </w:p>
+    <w:p>
+      <w:pPr>
+        <w:pStyle w:val="Normal1"/>
+        <w:numPr>
+          <w:ilvl w:val="0"/>
+          <w:numId w:val="2"/>
+        </w:numPr>
+        <w:spacing w:after="0"/>
+      </w:pPr>
+      <w:proofErr w:type="spellStart"/>
+      <w:r>
+        <w:t>MineCart</w:t>
+      </w:r>
+      <w:proofErr w:type="spellEnd"/>
+      <w:r>
+        <w:t>/Content/Level/Platform/</w:t>
+      </w:r>
+      <w:r>
+        <w:rPr>
+          <w:b/>
+        </w:rPr>
+        <w:t>CaveCeiling3.uasset</w:t>
+      </w:r>
+    </w:p>
+    <w:p>
+      <w:pPr>
+        <w:pStyle w:val="Normal1"/>
+        <w:numPr>
+          <w:ilvl w:val="0"/>
+          <w:numId w:val="2"/>
+        </w:numPr>
+        <w:spacing w:after="0"/>
+      </w:pPr>
+      <w:proofErr w:type="spellStart"/>
+      <w:r>
+        <w:t>MineCart</w:t>
+      </w:r>
+      <w:proofErr w:type="spellEnd"/>
+      <w:r>
+        <w:t>/Content/Level/Platform/</w:t>
+      </w:r>
+      <w:r>
+        <w:rPr>
+          <w:b/>
+        </w:rPr>
+        <w:t>CaveCeilingSpikes1.uasset</w:t>
+      </w:r>
+    </w:p>
+    <w:p>
+      <w:pPr>
+        <w:pStyle w:val="Normal1"/>
+        <w:numPr>
+          <w:ilvl w:val="0"/>
+          <w:numId w:val="2"/>
+        </w:numPr>
+        <w:spacing w:after="0"/>
+      </w:pPr>
+      <w:proofErr w:type="spellStart"/>
+      <w:r>
+        <w:t>MineCart</w:t>
+      </w:r>
+      <w:proofErr w:type="spellEnd"/>
+      <w:r>
+        <w:t>/Content/Level/Platform/</w:t>
+      </w:r>
+      <w:r>
+        <w:rPr>
+          <w:b/>
+        </w:rPr>
+        <w:t>CaveFloor1.uasset</w:t>
+      </w:r>
+    </w:p>
+    <w:p>
+      <w:pPr>
+        <w:pStyle w:val="Normal1"/>
+        <w:numPr>
+          <w:ilvl w:val="0"/>
+          <w:numId w:val="2"/>
+        </w:numPr>
+        <w:spacing w:after="0"/>
+      </w:pPr>
+      <w:proofErr w:type="spellStart"/>
+      <w:r>
+        <w:t>MineCart</w:t>
+      </w:r>
+      <w:proofErr w:type="spellEnd"/>
+      <w:r>
+        <w:t>/Content/Level/Platform/</w:t>
+      </w:r>
+      <w:r>
+        <w:rPr>
+          <w:b/>
+        </w:rPr>
+        <w:t>CaveFloor2.uasset</w:t>
+      </w:r>
+    </w:p>
+    <w:p>
+      <w:pPr>
+        <w:pStyle w:val="Normal1"/>
+        <w:numPr>
+          <w:ilvl w:val="0"/>
+          <w:numId w:val="2"/>
+        </w:numPr>
+        <w:spacing w:after="0"/>
+      </w:pPr>
+      <w:proofErr w:type="spellStart"/>
+      <w:r>
+        <w:t>MineCart</w:t>
+      </w:r>
+      <w:proofErr w:type="spellEnd"/>
+      <w:r>
+        <w:t>/Content/Level/Platform/</w:t>
+      </w:r>
+      <w:r>
+        <w:rPr>
+          <w:b/>
+        </w:rPr>
+        <w:t>CaveFloor3.uasset</w:t>
+      </w:r>
+    </w:p>
+    <w:p>
+      <w:pPr>
+        <w:pStyle w:val="Normal1"/>
+        <w:numPr>
+          <w:ilvl w:val="0"/>
+          <w:numId w:val="2"/>
+        </w:numPr>
+        <w:spacing w:after="0"/>
+      </w:pPr>
+      <w:proofErr w:type="spellStart"/>
+      <w:r>
+        <w:t>MineCart</w:t>
+      </w:r>
+      <w:proofErr w:type="spellEnd"/>
+      <w:r>
+        <w:t>/Content/Level/Platform/</w:t>
+      </w:r>
+      <w:r>
+        <w:rPr>
+          <w:b/>
+        </w:rPr>
+        <w:t>CaveFloor4.uasset</w:t>
+      </w:r>
+    </w:p>
+    <w:p>
+      <w:pPr>
+        <w:pStyle w:val="Normal1"/>
+        <w:numPr>
+          <w:ilvl w:val="0"/>
+          <w:numId w:val="2"/>
+        </w:numPr>
+        <w:spacing w:after="0"/>
+      </w:pPr>
+      <w:proofErr w:type="spellStart"/>
+      <w:r>
+        <w:t>MineCart</w:t>
+      </w:r>
+      <w:proofErr w:type="spellEnd"/>
+      <w:r>
+        <w:t>/Content/Level/Platform/</w:t>
+      </w:r>
+      <w:r>
+        <w:rPr>
+          <w:b/>
+        </w:rPr>
+        <w:t>CaveFloor5.uasset</w:t>
+      </w:r>
+    </w:p>
+    <w:p>
+      <w:pPr>
+        <w:pStyle w:val="Normal1"/>
+        <w:numPr>
+          <w:ilvl w:val="0"/>
+          <w:numId w:val="2"/>
+        </w:numPr>
+        <w:spacing w:after="0"/>
+      </w:pPr>
+      <w:proofErr w:type="spellStart"/>
+      <w:r>
+        <w:t>MineCart</w:t>
+      </w:r>
+      <w:proofErr w:type="spellEnd"/>
+      <w:r>
+        <w:t>/Content/Level/Platform/</w:t>
+      </w:r>
+      <w:r>
+        <w:rPr>
+          <w:b/>
+        </w:rPr>
+        <w:t>CaveFloor6.uasset</w:t>
+      </w:r>
+    </w:p>
+    <w:p>
+      <w:pPr>
+        <w:pStyle w:val="Normal1"/>
+        <w:numPr>
+          <w:ilvl w:val="0"/>
+          <w:numId w:val="2"/>
+        </w:numPr>
+        <w:spacing w:after="0"/>
+      </w:pPr>
+      <w:proofErr w:type="spellStart"/>
+      <w:r>
+        <w:t>MineCart</w:t>
+      </w:r>
+      <w:proofErr w:type="spellEnd"/>
+      <w:r>
+        <w:t>/Content/Level/Platform/</w:t>
+      </w:r>
+      <w:r>
+        <w:rPr>
+          <w:b/>
+        </w:rPr>
+        <w:t>CavePlatform1.uasset</w:t>
+      </w:r>
+    </w:p>
+    <w:p>
+      <w:pPr>
+        <w:pStyle w:val="Normal1"/>
+        <w:numPr>
+          <w:ilvl w:val="0"/>
+          <w:numId w:val="2"/>
+        </w:numPr>
+        <w:spacing w:after="0"/>
+      </w:pPr>
+      <w:proofErr w:type="spellStart"/>
+      <w:r>
+        <w:t>MineCart</w:t>
+      </w:r>
+      <w:proofErr w:type="spellEnd"/>
+      <w:r>
+        <w:t>/Content/Level/Platform/</w:t>
+      </w:r>
+      <w:r>
+        <w:rPr>
+          <w:b/>
+        </w:rPr>
+        <w:t>CaveWall1.uasset</w:t>
+      </w:r>
+    </w:p>
+    <w:p>
+      <w:pPr>
+        <w:pStyle w:val="Normal1"/>
+        <w:numPr>
+          <w:ilvl w:val="0"/>
+          <w:numId w:val="2"/>
+        </w:numPr>
+        <w:spacing w:after="0"/>
+      </w:pPr>
+      <w:proofErr w:type="spellStart"/>
+      <w:r>
+        <w:t>MineCart</w:t>
+      </w:r>
+      <w:proofErr w:type="spellEnd"/>
+      <w:r>
+        <w:t>/Content/Level/Platform/</w:t>
+      </w:r>
+      <w:r>
+        <w:rPr>
+          <w:b/>
+        </w:rPr>
+        <w:t>CaveWall2.uasset</w:t>
+      </w:r>
+    </w:p>
+    <w:p>
+      <w:pPr>
+        <w:pStyle w:val="Normal1"/>
+        <w:numPr>
+          <w:ilvl w:val="0"/>
+          <w:numId w:val="2"/>
+        </w:numPr>
+        <w:spacing w:after="0"/>
+      </w:pPr>
+      <w:proofErr w:type="spellStart"/>
+      <w:r>
+        <w:t>MineCart</w:t>
+      </w:r>
+      <w:proofErr w:type="spellEnd"/>
+      <w:r>
+        <w:t>/Content/Level/Platform/</w:t>
+      </w:r>
+      <w:proofErr w:type="spellStart"/>
+      <w:r>
+        <w:rPr>
+          <w:b/>
+        </w:rPr>
+        <w:t>LavaFloor.uasset</w:t>
+      </w:r>
+      <w:proofErr w:type="spellEnd"/>
+    </w:p>
+    <w:p>
+      <w:pPr>
+        <w:pStyle w:val="Normal1"/>
+        <w:numPr>
+          <w:ilvl w:val="0"/>
+          <w:numId w:val="2"/>
+        </w:numPr>
+        <w:spacing w:after="0"/>
+      </w:pPr>
+      <w:proofErr w:type="spellStart"/>
+      <w:r>
+        <w:t>MineCart</w:t>
+      </w:r>
+      <w:proofErr w:type="spellEnd"/>
+      <w:r>
+        <w:t>/Content/Level/Platform/</w:t>
+      </w:r>
+      <w:proofErr w:type="spellStart"/>
+      <w:r>
+        <w:rPr>
+          <w:b/>
+        </w:rPr>
+        <w:t>LavaFloorAnimated.uasset</w:t>
+      </w:r>
+      <w:proofErr w:type="spellEnd"/>
+    </w:p>
+    <w:p>
+      <w:pPr>
+        <w:pStyle w:val="Normal1"/>
+        <w:numPr>
+          <w:ilvl w:val="0"/>
+          <w:numId w:val="2"/>
+        </w:numPr>
+        <w:spacing w:after="0"/>
+      </w:pPr>
+      <w:proofErr w:type="spellStart"/>
+      <w:r>
+        <w:t>MineCart</w:t>
+      </w:r>
+      <w:proofErr w:type="spellEnd"/>
+      <w:r>
+        <w:t>/Content/Level/Platform/</w:t>
+      </w:r>
+      <w:proofErr w:type="spellStart"/>
+      <w:r>
+        <w:rPr>
+          <w:b/>
+        </w:rPr>
+        <w:t>LavaFloorDeep.uasset</w:t>
+      </w:r>
+      <w:proofErr w:type="spellEnd"/>
+    </w:p>
+    <w:p>
+      <w:pPr>
+        <w:pStyle w:val="Normal1"/>
+        <w:numPr>
+          <w:ilvl w:val="0"/>
+          <w:numId w:val="2"/>
+        </w:numPr>
+        <w:spacing w:after="0"/>
+      </w:pPr>
+      <w:proofErr w:type="spellStart"/>
+      <w:r>
+        <w:t>MineCart</w:t>
+      </w:r>
+      <w:proofErr w:type="spellEnd"/>
+      <w:r>
+        <w:t>/Content/Level/Platform/</w:t>
+      </w:r>
+      <w:proofErr w:type="spellStart"/>
+      <w:r>
+        <w:rPr>
+          <w:b/>
+        </w:rPr>
+        <w:t>LavaFloorDeepAnimated.uasset</w:t>
+      </w:r>
+      <w:proofErr w:type="spellEnd"/>
+    </w:p>
+    <w:p>
+      <w:pPr>
+        <w:pStyle w:val="Normal1"/>
+        <w:numPr>
+          <w:ilvl w:val="0"/>
+          <w:numId w:val="2"/>
+        </w:numPr>
+        <w:spacing w:after="0"/>
+      </w:pPr>
+      <w:proofErr w:type="spellStart"/>
+      <w:r>
+        <w:t>MineCart</w:t>
+      </w:r>
+      <w:proofErr w:type="spellEnd"/>
+      <w:r>
+        <w:t>/Content/Level/Platform/</w:t>
+      </w:r>
+      <w:proofErr w:type="spellStart"/>
+      <w:r>
+        <w:rPr>
+          <w:b/>
+        </w:rPr>
+        <w:t>RockObstacle.uasset</w:t>
+      </w:r>
+      <w:proofErr w:type="spellEnd"/>
+    </w:p>
+    <w:p>
+      <w:pPr>
+        <w:pStyle w:val="Normal1"/>
+        <w:numPr>
+          <w:ilvl w:val="0"/>
+          <w:numId w:val="2"/>
+        </w:numPr>
+        <w:spacing w:after="0"/>
+      </w:pPr>
+      <w:proofErr w:type="spellStart"/>
+      <w:r>
+        <w:lastRenderedPageBreak/>
+        <w:t>MineCart</w:t>
+      </w:r>
+      <w:proofErr w:type="spellEnd"/>
+      <w:r>
+        <w:t>/Content/Level/Platform/</w:t>
+      </w:r>
+      <w:proofErr w:type="spellStart"/>
+      <w:r>
+        <w:rPr>
+          <w:b/>
+        </w:rPr>
+        <w:t>WaterFloor.uasset</w:t>
+      </w:r>
+      <w:proofErr w:type="spellEnd"/>
+    </w:p>
+    <w:p>
+      <w:pPr>
+        <w:pStyle w:val="Normal1"/>
+        <w:numPr>
+          <w:ilvl w:val="0"/>
+          <w:numId w:val="2"/>
+        </w:numPr>
+        <w:spacing w:after="0"/>
+      </w:pPr>
+      <w:proofErr w:type="spellStart"/>
+      <w:r>
+        <w:t>MineCart</w:t>
+      </w:r>
+      <w:proofErr w:type="spellEnd"/>
+      <w:r>
+        <w:t>/Content/Level/Platform/</w:t>
+      </w:r>
+      <w:proofErr w:type="spellStart"/>
+      <w:r>
+        <w:rPr>
+          <w:b/>
+        </w:rPr>
+        <w:t>WaterFloorAnimated.uasset</w:t>
+      </w:r>
+      <w:proofErr w:type="spellEnd"/>
+    </w:p>
+    <w:p>
+      <w:pPr>
+        <w:pStyle w:val="Normal1"/>
+        <w:numPr>
+          <w:ilvl w:val="0"/>
+          <w:numId w:val="2"/>
+        </w:numPr>
+        <w:spacing w:after="0"/>
+      </w:pPr>
+      <w:proofErr w:type="spellStart"/>
+      <w:r>
+        <w:t>MineCart</w:t>
+      </w:r>
+      <w:proofErr w:type="spellEnd"/>
+      <w:r>
+        <w:t>/Content/Level/Platform/</w:t>
+      </w:r>
+      <w:proofErr w:type="spellStart"/>
+      <w:r>
+        <w:rPr>
+          <w:b/>
+        </w:rPr>
+        <w:t>WaterFloorDeep.uasset</w:t>
+      </w:r>
+      <w:proofErr w:type="spellEnd"/>
+    </w:p>
+    <w:p>
+      <w:pPr>
+        <w:pStyle w:val="Normal1"/>
+        <w:numPr>
+          <w:ilvl w:val="0"/>
+          <w:numId w:val="2"/>
+        </w:numPr>
+        <w:spacing w:after="0"/>
+      </w:pPr>
+      <w:proofErr w:type="spellStart"/>
+      <w:r>
+        <w:t>MineCart</w:t>
+      </w:r>
+      <w:proofErr w:type="spellEnd"/>
+      <w:r>
+        <w:t>/Content/Level/Platform/</w:t>
+      </w:r>
+      <w:proofErr w:type="spellStart"/>
+      <w:r>
+        <w:rPr>
+          <w:b/>
+        </w:rPr>
+        <w:t>WaterFloorDeepAnimated.uasset</w:t>
+      </w:r>
+      <w:proofErr w:type="spellEnd"/>
     </w:p>
     <w:sectPr>
       <w:pgSz w:w="12240" w:h="15840"/>
@@ -484,6 +1905,118 @@
 <file path=word/numbering.xml><?xml version="1.0" encoding="utf-8"?>
 <w:numbering xmlns:wpc="http://schemas.microsoft.com/office/word/2010/wordprocessingCanvas" xmlns:cx="http://schemas.microsoft.com/office/drawing/2014/chartex" xmlns:cx1="http://schemas.microsoft.com/office/drawing/2015/9/8/chartex" xmlns:cx2="http://schemas.microsoft.com/office/drawing/2015/10/21/chartex" xmlns:cx3="http://schemas.microsoft.com/office/drawing/2016/5/9/chartex" xmlns:cx4="http://schemas.microsoft.com/office/drawing/2016/5/10/chartex" xmlns:cx5="http://schemas.microsoft.com/office/drawing/2016/5/11/chartex" xmlns:cx6="http://schemas.microsoft.com/office/drawing/2016/5/12/chartex" xmlns:cx7="http://schemas.microsoft.com/office/drawing/2016/5/13/chartex" xmlns:cx8="http://schemas.microsoft.com/office/drawing/2016/5/14/chartex" xmlns:mc="http://schemas.openxmlformats.org/markup-compatibility/2006" xmlns:aink="http://schemas.microsoft.com/office/drawing/2016/ink" xmlns:am3d="http://schemas.microsoft.com/office/drawing/2017/model3d" xmlns:o="urn:schemas-microsoft-com:office:office" xmlns:r="http://schemas.openxmlformats.org/officeDocument/2006/relationships" xmlns:m="http://schemas.openxmlformats.org/officeDocument/2006/math" xmlns:v="urn:schemas-microsoft-com:vml" xmlns:wp14="http://schemas.microsoft.com/office/word/2010/wordprocessingDrawing" xmlns:wp="http://schemas.openxmlformats.org/drawingml/2006/wordprocessingDrawing" xmlns:w10="urn:schemas-microsoft-com:office:word" xmlns:w="http://schemas.openxmlformats.org/wordprocessingml/2006/main" xmlns:w14="http://schemas.microsoft.com/office/word/2010/wordml" xmlns:w15="http://schemas.microsoft.com/office/word/2012/wordml" xmlns:w16cid="http://schemas.microsoft.com/office/word/2016/wordml/cid" xmlns:w16se="http://schemas.microsoft.com/office/word/2015/wordml/symex" xmlns:wpg="http://schemas.microsoft.com/office/word/2010/wordprocessingGroup" xmlns:wpi="http://schemas.microsoft.com/office/word/2010/wordprocessingInk" xmlns:wne="http://schemas.microsoft.com/office/word/2006/wordml" xmlns:wps="http://schemas.microsoft.com/office/word/2010/wordprocessingShape" mc:Ignorable="w14 w15 w16se w16cid wp14">
   <w:abstractNum w:abstractNumId="0" w15:restartNumberingAfterBreak="0">
+    <w:nsid w:val="239F3921"/>
+    <w:multiLevelType w:val="hybridMultilevel"/>
+    <w:tmpl w:val="5B320756"/>
+    <w:lvl w:ilvl="0" w:tplc="D760F772">
+      <w:numFmt w:val="bullet"/>
+      <w:lvlText w:val=""/>
+      <w:lvlJc w:val="left"/>
+      <w:pPr>
+        <w:ind w:left="720" w:hanging="360"/>
+      </w:pPr>
+      <w:rPr>
+        <w:rFonts w:ascii="Symbol" w:eastAsia="Calibri" w:hAnsi="Symbol" w:cs="Calibri" w:hint="default"/>
+      </w:rPr>
+    </w:lvl>
+    <w:lvl w:ilvl="1" w:tplc="08090003" w:tentative="1">
+      <w:start w:val="1"/>
+      <w:numFmt w:val="bullet"/>
+      <w:lvlText w:val="o"/>
+      <w:lvlJc w:val="left"/>
+      <w:pPr>
+        <w:ind w:left="1440" w:hanging="360"/>
+      </w:pPr>
+      <w:rPr>
+        <w:rFonts w:ascii="Courier New" w:hAnsi="Courier New" w:cs="Courier New" w:hint="default"/>
+      </w:rPr>
+    </w:lvl>
+    <w:lvl w:ilvl="2" w:tplc="08090005" w:tentative="1">
+      <w:start w:val="1"/>
+      <w:numFmt w:val="bullet"/>
+      <w:lvlText w:val=""/>
+      <w:lvlJc w:val="left"/>
+      <w:pPr>
+        <w:ind w:left="2160" w:hanging="360"/>
+      </w:pPr>
+      <w:rPr>
+        <w:rFonts w:ascii="Wingdings" w:hAnsi="Wingdings" w:hint="default"/>
+      </w:rPr>
+    </w:lvl>
+    <w:lvl w:ilvl="3" w:tplc="08090001" w:tentative="1">
+      <w:start w:val="1"/>
+      <w:numFmt w:val="bullet"/>
+      <w:lvlText w:val=""/>
+      <w:lvlJc w:val="left"/>
+      <w:pPr>
+        <w:ind w:left="2880" w:hanging="360"/>
+      </w:pPr>
+      <w:rPr>
+        <w:rFonts w:ascii="Symbol" w:hAnsi="Symbol" w:hint="default"/>
+      </w:rPr>
+    </w:lvl>
+    <w:lvl w:ilvl="4" w:tplc="08090003" w:tentative="1">
+      <w:start w:val="1"/>
+      <w:numFmt w:val="bullet"/>
+      <w:lvlText w:val="o"/>
+      <w:lvlJc w:val="left"/>
+      <w:pPr>
+        <w:ind w:left="3600" w:hanging="360"/>
+      </w:pPr>
+      <w:rPr>
+        <w:rFonts w:ascii="Courier New" w:hAnsi="Courier New" w:cs="Courier New" w:hint="default"/>
+      </w:rPr>
+    </w:lvl>
+    <w:lvl w:ilvl="5" w:tplc="08090005" w:tentative="1">
+      <w:start w:val="1"/>
+      <w:numFmt w:val="bullet"/>
+      <w:lvlText w:val=""/>
+      <w:lvlJc w:val="left"/>
+      <w:pPr>
+        <w:ind w:left="4320" w:hanging="360"/>
+      </w:pPr>
+      <w:rPr>
+        <w:rFonts w:ascii="Wingdings" w:hAnsi="Wingdings" w:hint="default"/>
+      </w:rPr>
+    </w:lvl>
+    <w:lvl w:ilvl="6" w:tplc="08090001" w:tentative="1">
+      <w:start w:val="1"/>
+      <w:numFmt w:val="bullet"/>
+      <w:lvlText w:val=""/>
+      <w:lvlJc w:val="left"/>
+      <w:pPr>
+        <w:ind w:left="5040" w:hanging="360"/>
+      </w:pPr>
+      <w:rPr>
+        <w:rFonts w:ascii="Symbol" w:hAnsi="Symbol" w:hint="default"/>
+      </w:rPr>
+    </w:lvl>
+    <w:lvl w:ilvl="7" w:tplc="08090003" w:tentative="1">
+      <w:start w:val="1"/>
+      <w:numFmt w:val="bullet"/>
+      <w:lvlText w:val="o"/>
+      <w:lvlJc w:val="left"/>
+      <w:pPr>
+        <w:ind w:left="5760" w:hanging="360"/>
+      </w:pPr>
+      <w:rPr>
+        <w:rFonts w:ascii="Courier New" w:hAnsi="Courier New" w:cs="Courier New" w:hint="default"/>
+      </w:rPr>
+    </w:lvl>
+    <w:lvl w:ilvl="8" w:tplc="08090005" w:tentative="1">
+      <w:start w:val="1"/>
+      <w:numFmt w:val="bullet"/>
+      <w:lvlText w:val=""/>
+      <w:lvlJc w:val="left"/>
+      <w:pPr>
+        <w:ind w:left="6480" w:hanging="360"/>
+      </w:pPr>
+      <w:rPr>
+        <w:rFonts w:ascii="Wingdings" w:hAnsi="Wingdings" w:hint="default"/>
+      </w:rPr>
+    </w:lvl>
+  </w:abstractNum>
+  <w:abstractNum w:abstractNumId="1" w15:restartNumberingAfterBreak="0">
     <w:nsid w:val="24EF2614"/>
     <w:multiLevelType w:val="multilevel"/>
     <w:tmpl w:val="0EF40150"/>
@@ -570,6 +2103,9 @@
     </w:lvl>
   </w:abstractNum>
   <w:num w:numId="1">
+    <w:abstractNumId w:val="1"/>
+  </w:num>
+  <w:num w:numId="2">
     <w:abstractNumId w:val="0"/>
   </w:num>
 </w:numbering>
@@ -747,7 +2283,7 @@
     <w:lsdException w:name="Table Web 2" w:semiHidden="1" w:unhideWhenUsed="1"/>
     <w:lsdException w:name="Table Web 3" w:semiHidden="1" w:unhideWhenUsed="1"/>
     <w:lsdException w:name="Balloon Text" w:semiHidden="1" w:unhideWhenUsed="1"/>
-    <w:lsdException w:name="Table Grid" w:semiHidden="1" w:uiPriority="59" w:unhideWhenUsed="1"/>
+    <w:lsdException w:name="Table Grid" w:uiPriority="59"/>
     <w:lsdException w:name="Table Theme" w:semiHidden="1" w:unhideWhenUsed="1"/>
     <w:lsdException w:name="Placeholder Text" w:semiHidden="1"/>
     <w:lsdException w:name="No Spacing" w:uiPriority="1" w:qFormat="1"/>

</xml_diff>